<commit_message>
updated docs and python notebook
</commit_message>
<xml_diff>
--- a/documentation.docx
+++ b/documentation.docx
@@ -244,7 +244,7 @@
     </w:p>
     <w:p>
       <w:pPr>
-        <w:pStyle w:val="ContentsHeading"/>
+        <w:pStyle w:val="TOAHeading"/>
         <w:rPr/>
       </w:pPr>
       <w:r>
@@ -571,9 +571,6 @@
       <w:r>
         <w:fldChar w:fldCharType="end"/>
       </w:r>
-      <w:r>
-        <w:br w:type="page"/>
-      </w:r>
     </w:p>
     <w:p>
       <w:pPr>
@@ -688,7 +685,10 @@
         </w:rPr>
       </w:pPr>
       <w:r>
-        <w:rPr/>
+        <w:rPr>
+          <w:i/>
+          <w:iCs/>
+        </w:rPr>
       </w:r>
     </w:p>
     <w:p>
@@ -752,7 +752,14 @@
           <w:i w:val="false"/>
           <w:iCs w:val="false"/>
         </w:rPr>
-        <w:t xml:space="preserve">The timestamp column represents the time the capture was made at, it could be a UNIX timestamp or just a simple five minute counter, it doesn’t matter. </w:t>
+        <w:t>T</w:t>
+      </w:r>
+      <w:r>
+        <w:rPr>
+          <w:i w:val="false"/>
+          <w:iCs w:val="false"/>
+        </w:rPr>
+        <w:t xml:space="preserve">he timestamp column represents the time the capture was made at, it could be a UNIX timestamp or just a simple five minute counter, it doesn’t matter. </w:t>
       </w:r>
     </w:p>
     <w:p>
@@ -970,15 +977,7 @@
       <w:bookmarkEnd w:id="5"/>
       <w:r>
         <w:rPr/>
-        <w:t xml:space="preserve">Running the </w:t>
-      </w:r>
-      <w:r>
-        <w:rPr/>
-        <w:t xml:space="preserve">prediction </w:t>
-      </w:r>
-      <w:r>
-        <w:rPr/>
-        <w:t>algorithm</w:t>
+        <w:t>Running the prediction algorithm</w:t>
       </w:r>
     </w:p>
     <w:p>
@@ -988,11 +987,7 @@
       </w:pPr>
       <w:r>
         <w:rPr/>
-        <w:t xml:space="preserve">Once the model is fitted and ready to make predictions, </w:t>
-      </w:r>
-      <w:r>
-        <w:rPr/>
-        <w:t>we have two ways of running it.</w:t>
+        <w:t>Once the model is fitted and ready to make predictions, we have two ways of running it.</w:t>
       </w:r>
     </w:p>
     <w:p>
@@ -1100,11 +1095,7 @@
       </w:r>
       <w:r>
         <w:rPr/>
-        <w:t xml:space="preserve"> – </w:t>
-      </w:r>
-      <w:r>
-        <w:rPr/>
-        <w:t>used Python to study how the data looks and try to manually estimate the ARIMA parameters. The study has been done in a Jupyter IPython Notebook (</w:t>
+        <w:t xml:space="preserve"> – used Python to study how the data looks and try to manually estimate the ARIMA parameters. The study has been done in a Jupyter IPython Notebook (</w:t>
       </w:r>
       <w:hyperlink r:id="rId4">
         <w:r>
@@ -1137,11 +1128,7 @@
       </w:r>
       <w:r>
         <w:rPr/>
-        <w:t xml:space="preserve"> – </w:t>
-      </w:r>
-      <w:r>
-        <w:rPr/>
-        <w:t>this statistics focused language provides a library (</w:t>
+        <w:t xml:space="preserve"> – this statistics focused language provides a library (</w:t>
       </w:r>
       <w:hyperlink r:id="rId5">
         <w:r>
@@ -1174,11 +1161,7 @@
       </w:r>
       <w:r>
         <w:rPr/>
-        <w:t xml:space="preserve"> – </w:t>
-      </w:r>
-      <w:r>
-        <w:rPr/>
-        <w:t xml:space="preserve">the final implementation had to be done in Java and it uses the </w:t>
+        <w:t xml:space="preserve"> – the final implementation had to be done in Java and it uses the </w:t>
       </w:r>
       <w:r>
         <w:rPr>
@@ -1222,7 +1205,10 @@
         </w:rPr>
       </w:pPr>
       <w:r>
-        <w:rPr/>
+        <w:rPr>
+          <w:b w:val="false"/>
+          <w:bCs w:val="false"/>
+        </w:rPr>
       </w:r>
     </w:p>
     <w:p>
@@ -1237,14 +1223,7 @@
           <w:b w:val="false"/>
           <w:bCs w:val="false"/>
         </w:rPr>
-        <w:t>U</w:t>
-      </w:r>
-      <w:r>
-        <w:rPr>
-          <w:b w:val="false"/>
-          <w:bCs w:val="false"/>
-        </w:rPr>
-        <w:t>sage instructions</w:t>
+        <w:t>Usage instructions</w:t>
       </w:r>
     </w:p>
     <w:p>
@@ -2098,7 +2077,14 @@
           <w:b w:val="false"/>
           <w:bCs w:val="false"/>
         </w:rPr>
-        <w:t>Here we can specify:</w:t>
+        <w:t>H</w:t>
+      </w:r>
+      <w:r>
+        <w:rPr>
+          <w:b w:val="false"/>
+          <w:bCs w:val="false"/>
+        </w:rPr>
+        <w:t>ere we can specify:</w:t>
       </w:r>
     </w:p>
     <w:p>
@@ -2192,7 +2178,10 @@
         </w:rPr>
       </w:pPr>
       <w:r>
-        <w:rPr/>
+        <w:rPr>
+          <w:b w:val="false"/>
+          <w:bCs w:val="false"/>
+        </w:rPr>
         <w:drawing>
           <wp:anchor behindDoc="0" distT="0" distB="0" distL="0" distR="0" simplePos="0" locked="0" layoutInCell="1" allowOverlap="1" relativeHeight="6">
             <wp:simplePos x="0" y="0"/>
@@ -2263,14 +2252,7 @@
           <w:b w:val="false"/>
           <w:bCs w:val="false"/>
         </w:rPr>
-        <w:t>I will present here just the second method of running the algoritm, the “all at once” method since the code is shorter.</w:t>
-      </w:r>
-      <w:r>
-        <w:rPr>
-          <w:b w:val="false"/>
-          <w:bCs w:val="false"/>
-        </w:rPr>
-        <w:t xml:space="preserve"> The method’s name is “oneShot”.</w:t>
+        <w:t>I will present here just the second method of running the algoritm, the “all at once” method since the code is shorter. The method’s name is “oneShot”.</w:t>
       </w:r>
     </w:p>
     <w:p>
@@ -2371,14 +2353,7 @@
           <w:b w:val="false"/>
           <w:bCs w:val="false"/>
         </w:rPr>
-        <w:t xml:space="preserve">On line 7 we fit the model using the “params” </w:t>
-      </w:r>
-      <w:r>
-        <w:rPr>
-          <w:b w:val="false"/>
-          <w:bCs w:val="false"/>
-        </w:rPr>
-        <w:t xml:space="preserve">we got as functions parameters, these are the ARIMA specific </w:t>
+        <w:t xml:space="preserve">On line 7 we fit the model using the “params” we got as functions parameters, these are the ARIMA specific </w:t>
       </w:r>
       <w:r>
         <w:rPr>
@@ -2399,7 +2374,6 @@
       <w:r>
         <w:rPr>
           <w:rStyle w:val="SourceText"/>
-          <w:rFonts w:ascii="Liberation Serif" w:hAnsi="Liberation Serif"/>
           <w:b w:val="false"/>
           <w:bCs w:val="false"/>
         </w:rPr>
@@ -2416,7 +2390,6 @@
       <w:r>
         <w:rPr>
           <w:rStyle w:val="SourceText"/>
-          <w:rFonts w:ascii="Liberation Serif" w:hAnsi="Liberation Serif"/>
           <w:b w:val="false"/>
           <w:bCs w:val="false"/>
         </w:rPr>
@@ -2425,7 +2398,6 @@
       <w:r>
         <w:rPr>
           <w:rStyle w:val="SourceText"/>
-          <w:rFonts w:ascii="Liberation Serif" w:hAnsi="Liberation Serif"/>
           <w:b w:val="false"/>
           <w:bCs w:val="false"/>
           <w:vertAlign w:val="superscript"/>
@@ -2435,7 +2407,6 @@
       <w:r>
         <w:rPr>
           <w:rStyle w:val="SourceText"/>
-          <w:rFonts w:ascii="Liberation Serif" w:hAnsi="Liberation Serif"/>
           <w:b w:val="false"/>
           <w:bCs w:val="false"/>
         </w:rPr>
@@ -2612,7 +2583,10 @@
         </w:rPr>
       </w:pPr>
       <w:r>
-        <w:rPr/>
+        <w:rPr>
+          <w:b w:val="false"/>
+          <w:bCs w:val="false"/>
+        </w:rPr>
       </w:r>
     </w:p>
     <w:p>
@@ -2630,7 +2604,7 @@
           <wp:inline distT="0" distB="0" distL="0" distR="0">
             <wp:extent cx="5759450" cy="3239135"/>
             <wp:effectExtent l="0" t="0" r="0" b="0"/>
-            <wp:docPr id="6" name="Object1"/>
+            <wp:docPr id="6" name=""/>
             <wp:cNvGraphicFramePr/>
             <a:graphic xmlns:a="http://schemas.openxmlformats.org/drawingml/2006/main">
               <a:graphicData uri="http://schemas.openxmlformats.org/drawingml/2006/chart">
@@ -2660,14 +2634,14 @@
         <w:jc w:val="left"/>
         <w:tblInd w:w="0" w:type="dxa"/>
         <w:tblBorders>
-          <w:top w:val="single" w:sz="2" w:space="0" w:color="000000"/>
-          <w:left w:val="single" w:sz="2" w:space="0" w:color="000000"/>
-          <w:bottom w:val="single" w:sz="2" w:space="0" w:color="000000"/>
-          <w:insideH w:val="single" w:sz="2" w:space="0" w:color="000000"/>
+          <w:top w:val="single" w:sz="2" w:space="0" w:color="000001"/>
+          <w:left w:val="single" w:sz="2" w:space="0" w:color="000001"/>
+          <w:bottom w:val="single" w:sz="2" w:space="0" w:color="000001"/>
+          <w:insideH w:val="single" w:sz="2" w:space="0" w:color="000001"/>
         </w:tblBorders>
         <w:tblCellMar>
           <w:top w:w="55" w:type="dxa"/>
-          <w:left w:w="54" w:type="dxa"/>
+          <w:left w:w="51" w:type="dxa"/>
           <w:bottom w:w="55" w:type="dxa"/>
           <w:right w:w="55" w:type="dxa"/>
         </w:tblCellMar>
@@ -2682,7 +2656,7 @@
         <w:gridCol w:w="997"/>
         <w:gridCol w:w="997"/>
         <w:gridCol w:w="997"/>
-        <w:gridCol w:w="998"/>
+        <w:gridCol w:w="997"/>
       </w:tblGrid>
       <w:tr>
         <w:trPr>
@@ -2692,14 +2666,14 @@
           <w:tcPr>
             <w:tcW w:w="997" w:type="dxa"/>
             <w:tcBorders>
-              <w:top w:val="single" w:sz="2" w:space="0" w:color="000000"/>
-              <w:left w:val="single" w:sz="2" w:space="0" w:color="000000"/>
-              <w:bottom w:val="single" w:sz="2" w:space="0" w:color="000000"/>
-              <w:insideH w:val="single" w:sz="2" w:space="0" w:color="000000"/>
+              <w:top w:val="single" w:sz="2" w:space="0" w:color="000001"/>
+              <w:left w:val="single" w:sz="2" w:space="0" w:color="000001"/>
+              <w:bottom w:val="single" w:sz="2" w:space="0" w:color="000001"/>
+              <w:insideH w:val="single" w:sz="2" w:space="0" w:color="000001"/>
             </w:tcBorders>
             <w:shd w:fill="auto" w:val="clear"/>
             <w:tcMar>
-              <w:left w:w="54" w:type="dxa"/>
+              <w:left w:w="51" w:type="dxa"/>
             </w:tcMar>
           </w:tcPr>
           <w:p>
@@ -2717,14 +2691,14 @@
           <w:tcPr>
             <w:tcW w:w="997" w:type="dxa"/>
             <w:tcBorders>
-              <w:top w:val="single" w:sz="2" w:space="0" w:color="000000"/>
-              <w:left w:val="single" w:sz="2" w:space="0" w:color="000000"/>
-              <w:bottom w:val="single" w:sz="2" w:space="0" w:color="000000"/>
-              <w:insideH w:val="single" w:sz="2" w:space="0" w:color="000000"/>
+              <w:top w:val="single" w:sz="2" w:space="0" w:color="000001"/>
+              <w:left w:val="single" w:sz="2" w:space="0" w:color="000001"/>
+              <w:bottom w:val="single" w:sz="2" w:space="0" w:color="000001"/>
+              <w:insideH w:val="single" w:sz="2" w:space="0" w:color="000001"/>
             </w:tcBorders>
             <w:shd w:fill="auto" w:val="clear"/>
             <w:tcMar>
-              <w:left w:w="54" w:type="dxa"/>
+              <w:left w:w="51" w:type="dxa"/>
             </w:tcMar>
           </w:tcPr>
           <w:p>
@@ -2742,14 +2716,14 @@
           <w:tcPr>
             <w:tcW w:w="997" w:type="dxa"/>
             <w:tcBorders>
-              <w:top w:val="single" w:sz="2" w:space="0" w:color="000000"/>
-              <w:left w:val="single" w:sz="2" w:space="0" w:color="000000"/>
-              <w:bottom w:val="single" w:sz="2" w:space="0" w:color="000000"/>
-              <w:insideH w:val="single" w:sz="2" w:space="0" w:color="000000"/>
+              <w:top w:val="single" w:sz="2" w:space="0" w:color="000001"/>
+              <w:left w:val="single" w:sz="2" w:space="0" w:color="000001"/>
+              <w:bottom w:val="single" w:sz="2" w:space="0" w:color="000001"/>
+              <w:insideH w:val="single" w:sz="2" w:space="0" w:color="000001"/>
             </w:tcBorders>
             <w:shd w:fill="auto" w:val="clear"/>
             <w:tcMar>
-              <w:left w:w="54" w:type="dxa"/>
+              <w:left w:w="51" w:type="dxa"/>
             </w:tcMar>
           </w:tcPr>
           <w:p>
@@ -2767,14 +2741,14 @@
           <w:tcPr>
             <w:tcW w:w="997" w:type="dxa"/>
             <w:tcBorders>
-              <w:top w:val="single" w:sz="2" w:space="0" w:color="000000"/>
-              <w:left w:val="single" w:sz="2" w:space="0" w:color="000000"/>
-              <w:bottom w:val="single" w:sz="2" w:space="0" w:color="000000"/>
-              <w:insideH w:val="single" w:sz="2" w:space="0" w:color="000000"/>
+              <w:top w:val="single" w:sz="2" w:space="0" w:color="000001"/>
+              <w:left w:val="single" w:sz="2" w:space="0" w:color="000001"/>
+              <w:bottom w:val="single" w:sz="2" w:space="0" w:color="000001"/>
+              <w:insideH w:val="single" w:sz="2" w:space="0" w:color="000001"/>
             </w:tcBorders>
             <w:shd w:fill="auto" w:val="clear"/>
             <w:tcMar>
-              <w:left w:w="54" w:type="dxa"/>
+              <w:left w:w="51" w:type="dxa"/>
             </w:tcMar>
           </w:tcPr>
           <w:p>
@@ -2792,14 +2766,14 @@
           <w:tcPr>
             <w:tcW w:w="998" w:type="dxa"/>
             <w:tcBorders>
-              <w:top w:val="single" w:sz="2" w:space="0" w:color="000000"/>
-              <w:left w:val="single" w:sz="2" w:space="0" w:color="000000"/>
-              <w:bottom w:val="single" w:sz="2" w:space="0" w:color="000000"/>
-              <w:insideH w:val="single" w:sz="2" w:space="0" w:color="000000"/>
+              <w:top w:val="single" w:sz="2" w:space="0" w:color="000001"/>
+              <w:left w:val="single" w:sz="2" w:space="0" w:color="000001"/>
+              <w:bottom w:val="single" w:sz="2" w:space="0" w:color="000001"/>
+              <w:insideH w:val="single" w:sz="2" w:space="0" w:color="000001"/>
             </w:tcBorders>
             <w:shd w:fill="auto" w:val="clear"/>
             <w:tcMar>
-              <w:left w:w="54" w:type="dxa"/>
+              <w:left w:w="51" w:type="dxa"/>
             </w:tcMar>
           </w:tcPr>
           <w:p>
@@ -2817,14 +2791,14 @@
           <w:tcPr>
             <w:tcW w:w="997" w:type="dxa"/>
             <w:tcBorders>
-              <w:top w:val="single" w:sz="2" w:space="0" w:color="000000"/>
-              <w:left w:val="single" w:sz="2" w:space="0" w:color="000000"/>
-              <w:bottom w:val="single" w:sz="2" w:space="0" w:color="000000"/>
-              <w:insideH w:val="single" w:sz="2" w:space="0" w:color="000000"/>
+              <w:top w:val="single" w:sz="2" w:space="0" w:color="000001"/>
+              <w:left w:val="single" w:sz="2" w:space="0" w:color="000001"/>
+              <w:bottom w:val="single" w:sz="2" w:space="0" w:color="000001"/>
+              <w:insideH w:val="single" w:sz="2" w:space="0" w:color="000001"/>
             </w:tcBorders>
             <w:shd w:fill="auto" w:val="clear"/>
             <w:tcMar>
-              <w:left w:w="54" w:type="dxa"/>
+              <w:left w:w="51" w:type="dxa"/>
             </w:tcMar>
           </w:tcPr>
           <w:p>
@@ -2842,14 +2816,14 @@
           <w:tcPr>
             <w:tcW w:w="997" w:type="dxa"/>
             <w:tcBorders>
-              <w:top w:val="single" w:sz="2" w:space="0" w:color="000000"/>
-              <w:left w:val="single" w:sz="2" w:space="0" w:color="000000"/>
-              <w:bottom w:val="single" w:sz="2" w:space="0" w:color="000000"/>
-              <w:insideH w:val="single" w:sz="2" w:space="0" w:color="000000"/>
+              <w:top w:val="single" w:sz="2" w:space="0" w:color="000001"/>
+              <w:left w:val="single" w:sz="2" w:space="0" w:color="000001"/>
+              <w:bottom w:val="single" w:sz="2" w:space="0" w:color="000001"/>
+              <w:insideH w:val="single" w:sz="2" w:space="0" w:color="000001"/>
             </w:tcBorders>
             <w:shd w:fill="auto" w:val="clear"/>
             <w:tcMar>
-              <w:left w:w="54" w:type="dxa"/>
+              <w:left w:w="51" w:type="dxa"/>
             </w:tcMar>
           </w:tcPr>
           <w:p>
@@ -2867,14 +2841,14 @@
           <w:tcPr>
             <w:tcW w:w="997" w:type="dxa"/>
             <w:tcBorders>
-              <w:top w:val="single" w:sz="2" w:space="0" w:color="000000"/>
-              <w:left w:val="single" w:sz="2" w:space="0" w:color="000000"/>
-              <w:bottom w:val="single" w:sz="2" w:space="0" w:color="000000"/>
-              <w:insideH w:val="single" w:sz="2" w:space="0" w:color="000000"/>
+              <w:top w:val="single" w:sz="2" w:space="0" w:color="000001"/>
+              <w:left w:val="single" w:sz="2" w:space="0" w:color="000001"/>
+              <w:bottom w:val="single" w:sz="2" w:space="0" w:color="000001"/>
+              <w:insideH w:val="single" w:sz="2" w:space="0" w:color="000001"/>
             </w:tcBorders>
             <w:shd w:fill="auto" w:val="clear"/>
             <w:tcMar>
-              <w:left w:w="54" w:type="dxa"/>
+              <w:left w:w="51" w:type="dxa"/>
             </w:tcMar>
           </w:tcPr>
           <w:p>
@@ -2892,14 +2866,14 @@
           <w:tcPr>
             <w:tcW w:w="997" w:type="dxa"/>
             <w:tcBorders>
-              <w:top w:val="single" w:sz="2" w:space="0" w:color="000000"/>
-              <w:left w:val="single" w:sz="2" w:space="0" w:color="000000"/>
-              <w:bottom w:val="single" w:sz="2" w:space="0" w:color="000000"/>
-              <w:insideH w:val="single" w:sz="2" w:space="0" w:color="000000"/>
+              <w:top w:val="single" w:sz="2" w:space="0" w:color="000001"/>
+              <w:left w:val="single" w:sz="2" w:space="0" w:color="000001"/>
+              <w:bottom w:val="single" w:sz="2" w:space="0" w:color="000001"/>
+              <w:insideH w:val="single" w:sz="2" w:space="0" w:color="000001"/>
             </w:tcBorders>
             <w:shd w:fill="auto" w:val="clear"/>
             <w:tcMar>
-              <w:left w:w="54" w:type="dxa"/>
+              <w:left w:w="51" w:type="dxa"/>
             </w:tcMar>
           </w:tcPr>
           <w:p>
@@ -2915,18 +2889,18 @@
         </w:tc>
         <w:tc>
           <w:tcPr>
-            <w:tcW w:w="998" w:type="dxa"/>
+            <w:tcW w:w="997" w:type="dxa"/>
             <w:tcBorders>
-              <w:top w:val="single" w:sz="2" w:space="0" w:color="000000"/>
-              <w:left w:val="single" w:sz="2" w:space="0" w:color="000000"/>
-              <w:bottom w:val="single" w:sz="2" w:space="0" w:color="000000"/>
-              <w:right w:val="single" w:sz="2" w:space="0" w:color="000000"/>
-              <w:insideH w:val="single" w:sz="2" w:space="0" w:color="000000"/>
-              <w:insideV w:val="single" w:sz="2" w:space="0" w:color="000000"/>
+              <w:top w:val="single" w:sz="2" w:space="0" w:color="000001"/>
+              <w:left w:val="single" w:sz="2" w:space="0" w:color="000001"/>
+              <w:bottom w:val="single" w:sz="2" w:space="0" w:color="000001"/>
+              <w:right w:val="single" w:sz="2" w:space="0" w:color="000001"/>
+              <w:insideH w:val="single" w:sz="2" w:space="0" w:color="000001"/>
+              <w:insideV w:val="single" w:sz="2" w:space="0" w:color="000001"/>
             </w:tcBorders>
             <w:shd w:fill="auto" w:val="clear"/>
             <w:tcMar>
-              <w:left w:w="54" w:type="dxa"/>
+              <w:left w:w="51" w:type="dxa"/>
             </w:tcMar>
           </w:tcPr>
           <w:p>
@@ -2947,13 +2921,14 @@
           <w:tcPr>
             <w:tcW w:w="997" w:type="dxa"/>
             <w:tcBorders>
-              <w:left w:val="single" w:sz="2" w:space="0" w:color="000000"/>
-              <w:bottom w:val="single" w:sz="2" w:space="0" w:color="000000"/>
-              <w:insideH w:val="single" w:sz="2" w:space="0" w:color="000000"/>
+              <w:top w:val="single" w:sz="2" w:space="0" w:color="000001"/>
+              <w:left w:val="single" w:sz="2" w:space="0" w:color="000001"/>
+              <w:bottom w:val="single" w:sz="2" w:space="0" w:color="000001"/>
+              <w:insideH w:val="single" w:sz="2" w:space="0" w:color="000001"/>
             </w:tcBorders>
             <w:shd w:fill="auto" w:val="clear"/>
             <w:tcMar>
-              <w:left w:w="54" w:type="dxa"/>
+              <w:left w:w="51" w:type="dxa"/>
             </w:tcMar>
           </w:tcPr>
           <w:p>
@@ -2971,13 +2946,14 @@
           <w:tcPr>
             <w:tcW w:w="997" w:type="dxa"/>
             <w:tcBorders>
-              <w:left w:val="single" w:sz="2" w:space="0" w:color="000000"/>
-              <w:bottom w:val="single" w:sz="2" w:space="0" w:color="000000"/>
-              <w:insideH w:val="single" w:sz="2" w:space="0" w:color="000000"/>
+              <w:top w:val="single" w:sz="2" w:space="0" w:color="000001"/>
+              <w:left w:val="single" w:sz="2" w:space="0" w:color="000001"/>
+              <w:bottom w:val="single" w:sz="2" w:space="0" w:color="000001"/>
+              <w:insideH w:val="single" w:sz="2" w:space="0" w:color="000001"/>
             </w:tcBorders>
             <w:shd w:fill="auto" w:val="clear"/>
             <w:tcMar>
-              <w:left w:w="54" w:type="dxa"/>
+              <w:left w:w="51" w:type="dxa"/>
             </w:tcMar>
           </w:tcPr>
           <w:p>
@@ -2995,13 +2971,14 @@
           <w:tcPr>
             <w:tcW w:w="997" w:type="dxa"/>
             <w:tcBorders>
-              <w:left w:val="single" w:sz="2" w:space="0" w:color="000000"/>
-              <w:bottom w:val="single" w:sz="2" w:space="0" w:color="000000"/>
-              <w:insideH w:val="single" w:sz="2" w:space="0" w:color="000000"/>
+              <w:top w:val="single" w:sz="2" w:space="0" w:color="000001"/>
+              <w:left w:val="single" w:sz="2" w:space="0" w:color="000001"/>
+              <w:bottom w:val="single" w:sz="2" w:space="0" w:color="000001"/>
+              <w:insideH w:val="single" w:sz="2" w:space="0" w:color="000001"/>
             </w:tcBorders>
             <w:shd w:fill="auto" w:val="clear"/>
             <w:tcMar>
-              <w:left w:w="54" w:type="dxa"/>
+              <w:left w:w="51" w:type="dxa"/>
             </w:tcMar>
           </w:tcPr>
           <w:p>
@@ -3019,13 +2996,14 @@
           <w:tcPr>
             <w:tcW w:w="997" w:type="dxa"/>
             <w:tcBorders>
-              <w:left w:val="single" w:sz="2" w:space="0" w:color="000000"/>
-              <w:bottom w:val="single" w:sz="2" w:space="0" w:color="000000"/>
-              <w:insideH w:val="single" w:sz="2" w:space="0" w:color="000000"/>
+              <w:top w:val="single" w:sz="2" w:space="0" w:color="000001"/>
+              <w:left w:val="single" w:sz="2" w:space="0" w:color="000001"/>
+              <w:bottom w:val="single" w:sz="2" w:space="0" w:color="000001"/>
+              <w:insideH w:val="single" w:sz="2" w:space="0" w:color="000001"/>
             </w:tcBorders>
             <w:shd w:fill="auto" w:val="clear"/>
             <w:tcMar>
-              <w:left w:w="54" w:type="dxa"/>
+              <w:left w:w="51" w:type="dxa"/>
             </w:tcMar>
           </w:tcPr>
           <w:p>
@@ -3043,13 +3021,14 @@
           <w:tcPr>
             <w:tcW w:w="998" w:type="dxa"/>
             <w:tcBorders>
-              <w:left w:val="single" w:sz="2" w:space="0" w:color="000000"/>
-              <w:bottom w:val="single" w:sz="2" w:space="0" w:color="000000"/>
-              <w:insideH w:val="single" w:sz="2" w:space="0" w:color="000000"/>
+              <w:top w:val="single" w:sz="2" w:space="0" w:color="000001"/>
+              <w:left w:val="single" w:sz="2" w:space="0" w:color="000001"/>
+              <w:bottom w:val="single" w:sz="2" w:space="0" w:color="000001"/>
+              <w:insideH w:val="single" w:sz="2" w:space="0" w:color="000001"/>
             </w:tcBorders>
             <w:shd w:fill="auto" w:val="clear"/>
             <w:tcMar>
-              <w:left w:w="54" w:type="dxa"/>
+              <w:left w:w="51" w:type="dxa"/>
             </w:tcMar>
           </w:tcPr>
           <w:p>
@@ -3067,13 +3046,14 @@
           <w:tcPr>
             <w:tcW w:w="997" w:type="dxa"/>
             <w:tcBorders>
-              <w:left w:val="single" w:sz="2" w:space="0" w:color="000000"/>
-              <w:bottom w:val="single" w:sz="2" w:space="0" w:color="000000"/>
-              <w:insideH w:val="single" w:sz="2" w:space="0" w:color="000000"/>
+              <w:top w:val="single" w:sz="2" w:space="0" w:color="000001"/>
+              <w:left w:val="single" w:sz="2" w:space="0" w:color="000001"/>
+              <w:bottom w:val="single" w:sz="2" w:space="0" w:color="000001"/>
+              <w:insideH w:val="single" w:sz="2" w:space="0" w:color="000001"/>
             </w:tcBorders>
             <w:shd w:fill="auto" w:val="clear"/>
             <w:tcMar>
-              <w:left w:w="54" w:type="dxa"/>
+              <w:left w:w="51" w:type="dxa"/>
             </w:tcMar>
           </w:tcPr>
           <w:p>
@@ -3091,13 +3071,14 @@
           <w:tcPr>
             <w:tcW w:w="997" w:type="dxa"/>
             <w:tcBorders>
-              <w:left w:val="single" w:sz="2" w:space="0" w:color="000000"/>
-              <w:bottom w:val="single" w:sz="2" w:space="0" w:color="000000"/>
-              <w:insideH w:val="single" w:sz="2" w:space="0" w:color="000000"/>
+              <w:top w:val="single" w:sz="2" w:space="0" w:color="000001"/>
+              <w:left w:val="single" w:sz="2" w:space="0" w:color="000001"/>
+              <w:bottom w:val="single" w:sz="2" w:space="0" w:color="000001"/>
+              <w:insideH w:val="single" w:sz="2" w:space="0" w:color="000001"/>
             </w:tcBorders>
             <w:shd w:fill="auto" w:val="clear"/>
             <w:tcMar>
-              <w:left w:w="54" w:type="dxa"/>
+              <w:left w:w="51" w:type="dxa"/>
             </w:tcMar>
           </w:tcPr>
           <w:p>
@@ -3115,13 +3096,14 @@
           <w:tcPr>
             <w:tcW w:w="997" w:type="dxa"/>
             <w:tcBorders>
-              <w:left w:val="single" w:sz="2" w:space="0" w:color="000000"/>
-              <w:bottom w:val="single" w:sz="2" w:space="0" w:color="000000"/>
-              <w:insideH w:val="single" w:sz="2" w:space="0" w:color="000000"/>
+              <w:top w:val="single" w:sz="2" w:space="0" w:color="000001"/>
+              <w:left w:val="single" w:sz="2" w:space="0" w:color="000001"/>
+              <w:bottom w:val="single" w:sz="2" w:space="0" w:color="000001"/>
+              <w:insideH w:val="single" w:sz="2" w:space="0" w:color="000001"/>
             </w:tcBorders>
             <w:shd w:fill="auto" w:val="clear"/>
             <w:tcMar>
-              <w:left w:w="54" w:type="dxa"/>
+              <w:left w:w="51" w:type="dxa"/>
             </w:tcMar>
           </w:tcPr>
           <w:p>
@@ -3139,13 +3121,14 @@
           <w:tcPr>
             <w:tcW w:w="997" w:type="dxa"/>
             <w:tcBorders>
-              <w:left w:val="single" w:sz="2" w:space="0" w:color="000000"/>
-              <w:bottom w:val="single" w:sz="2" w:space="0" w:color="000000"/>
-              <w:insideH w:val="single" w:sz="2" w:space="0" w:color="000000"/>
+              <w:top w:val="single" w:sz="2" w:space="0" w:color="000001"/>
+              <w:left w:val="single" w:sz="2" w:space="0" w:color="000001"/>
+              <w:bottom w:val="single" w:sz="2" w:space="0" w:color="000001"/>
+              <w:insideH w:val="single" w:sz="2" w:space="0" w:color="000001"/>
             </w:tcBorders>
             <w:shd w:fill="auto" w:val="clear"/>
             <w:tcMar>
-              <w:left w:w="54" w:type="dxa"/>
+              <w:left w:w="51" w:type="dxa"/>
             </w:tcMar>
           </w:tcPr>
           <w:p>
@@ -3161,17 +3144,18 @@
         </w:tc>
         <w:tc>
           <w:tcPr>
-            <w:tcW w:w="998" w:type="dxa"/>
+            <w:tcW w:w="997" w:type="dxa"/>
             <w:tcBorders>
-              <w:left w:val="single" w:sz="2" w:space="0" w:color="000000"/>
-              <w:bottom w:val="single" w:sz="2" w:space="0" w:color="000000"/>
-              <w:right w:val="single" w:sz="2" w:space="0" w:color="000000"/>
-              <w:insideH w:val="single" w:sz="2" w:space="0" w:color="000000"/>
-              <w:insideV w:val="single" w:sz="2" w:space="0" w:color="000000"/>
+              <w:top w:val="single" w:sz="2" w:space="0" w:color="000001"/>
+              <w:left w:val="single" w:sz="2" w:space="0" w:color="000001"/>
+              <w:bottom w:val="single" w:sz="2" w:space="0" w:color="000001"/>
+              <w:right w:val="single" w:sz="2" w:space="0" w:color="000001"/>
+              <w:insideH w:val="single" w:sz="2" w:space="0" w:color="000001"/>
+              <w:insideV w:val="single" w:sz="2" w:space="0" w:color="000001"/>
             </w:tcBorders>
             <w:shd w:fill="auto" w:val="clear"/>
             <w:tcMar>
-              <w:left w:w="54" w:type="dxa"/>
+              <w:left w:w="51" w:type="dxa"/>
             </w:tcMar>
           </w:tcPr>
           <w:p>
@@ -3192,13 +3176,14 @@
           <w:tcPr>
             <w:tcW w:w="997" w:type="dxa"/>
             <w:tcBorders>
-              <w:left w:val="single" w:sz="2" w:space="0" w:color="000000"/>
-              <w:bottom w:val="single" w:sz="2" w:space="0" w:color="000000"/>
-              <w:insideH w:val="single" w:sz="2" w:space="0" w:color="000000"/>
+              <w:top w:val="single" w:sz="2" w:space="0" w:color="000001"/>
+              <w:left w:val="single" w:sz="2" w:space="0" w:color="000001"/>
+              <w:bottom w:val="single" w:sz="2" w:space="0" w:color="000001"/>
+              <w:insideH w:val="single" w:sz="2" w:space="0" w:color="000001"/>
             </w:tcBorders>
             <w:shd w:fill="auto" w:val="clear"/>
             <w:tcMar>
-              <w:left w:w="54" w:type="dxa"/>
+              <w:left w:w="51" w:type="dxa"/>
             </w:tcMar>
           </w:tcPr>
           <w:p>
@@ -3216,13 +3201,14 @@
           <w:tcPr>
             <w:tcW w:w="997" w:type="dxa"/>
             <w:tcBorders>
-              <w:left w:val="single" w:sz="2" w:space="0" w:color="000000"/>
-              <w:bottom w:val="single" w:sz="2" w:space="0" w:color="000000"/>
-              <w:insideH w:val="single" w:sz="2" w:space="0" w:color="000000"/>
+              <w:top w:val="single" w:sz="2" w:space="0" w:color="000001"/>
+              <w:left w:val="single" w:sz="2" w:space="0" w:color="000001"/>
+              <w:bottom w:val="single" w:sz="2" w:space="0" w:color="000001"/>
+              <w:insideH w:val="single" w:sz="2" w:space="0" w:color="000001"/>
             </w:tcBorders>
             <w:shd w:fill="auto" w:val="clear"/>
             <w:tcMar>
-              <w:left w:w="54" w:type="dxa"/>
+              <w:left w:w="51" w:type="dxa"/>
             </w:tcMar>
           </w:tcPr>
           <w:p>
@@ -3240,13 +3226,14 @@
           <w:tcPr>
             <w:tcW w:w="997" w:type="dxa"/>
             <w:tcBorders>
-              <w:left w:val="single" w:sz="2" w:space="0" w:color="000000"/>
-              <w:bottom w:val="single" w:sz="2" w:space="0" w:color="000000"/>
-              <w:insideH w:val="single" w:sz="2" w:space="0" w:color="000000"/>
+              <w:top w:val="single" w:sz="2" w:space="0" w:color="000001"/>
+              <w:left w:val="single" w:sz="2" w:space="0" w:color="000001"/>
+              <w:bottom w:val="single" w:sz="2" w:space="0" w:color="000001"/>
+              <w:insideH w:val="single" w:sz="2" w:space="0" w:color="000001"/>
             </w:tcBorders>
             <w:shd w:fill="auto" w:val="clear"/>
             <w:tcMar>
-              <w:left w:w="54" w:type="dxa"/>
+              <w:left w:w="51" w:type="dxa"/>
             </w:tcMar>
           </w:tcPr>
           <w:p>
@@ -3264,13 +3251,14 @@
           <w:tcPr>
             <w:tcW w:w="997" w:type="dxa"/>
             <w:tcBorders>
-              <w:left w:val="single" w:sz="2" w:space="0" w:color="000000"/>
-              <w:bottom w:val="single" w:sz="2" w:space="0" w:color="000000"/>
-              <w:insideH w:val="single" w:sz="2" w:space="0" w:color="000000"/>
+              <w:top w:val="single" w:sz="2" w:space="0" w:color="000001"/>
+              <w:left w:val="single" w:sz="2" w:space="0" w:color="000001"/>
+              <w:bottom w:val="single" w:sz="2" w:space="0" w:color="000001"/>
+              <w:insideH w:val="single" w:sz="2" w:space="0" w:color="000001"/>
             </w:tcBorders>
             <w:shd w:fill="auto" w:val="clear"/>
             <w:tcMar>
-              <w:left w:w="54" w:type="dxa"/>
+              <w:left w:w="51" w:type="dxa"/>
             </w:tcMar>
           </w:tcPr>
           <w:p>
@@ -3288,13 +3276,14 @@
           <w:tcPr>
             <w:tcW w:w="998" w:type="dxa"/>
             <w:tcBorders>
-              <w:left w:val="single" w:sz="2" w:space="0" w:color="000000"/>
-              <w:bottom w:val="single" w:sz="2" w:space="0" w:color="000000"/>
-              <w:insideH w:val="single" w:sz="2" w:space="0" w:color="000000"/>
+              <w:top w:val="single" w:sz="2" w:space="0" w:color="000001"/>
+              <w:left w:val="single" w:sz="2" w:space="0" w:color="000001"/>
+              <w:bottom w:val="single" w:sz="2" w:space="0" w:color="000001"/>
+              <w:insideH w:val="single" w:sz="2" w:space="0" w:color="000001"/>
             </w:tcBorders>
             <w:shd w:fill="auto" w:val="clear"/>
             <w:tcMar>
-              <w:left w:w="54" w:type="dxa"/>
+              <w:left w:w="51" w:type="dxa"/>
             </w:tcMar>
           </w:tcPr>
           <w:p>
@@ -3312,13 +3301,14 @@
           <w:tcPr>
             <w:tcW w:w="997" w:type="dxa"/>
             <w:tcBorders>
-              <w:left w:val="single" w:sz="2" w:space="0" w:color="000000"/>
-              <w:bottom w:val="single" w:sz="2" w:space="0" w:color="000000"/>
-              <w:insideH w:val="single" w:sz="2" w:space="0" w:color="000000"/>
+              <w:top w:val="single" w:sz="2" w:space="0" w:color="000001"/>
+              <w:left w:val="single" w:sz="2" w:space="0" w:color="000001"/>
+              <w:bottom w:val="single" w:sz="2" w:space="0" w:color="000001"/>
+              <w:insideH w:val="single" w:sz="2" w:space="0" w:color="000001"/>
             </w:tcBorders>
             <w:shd w:fill="auto" w:val="clear"/>
             <w:tcMar>
-              <w:left w:w="54" w:type="dxa"/>
+              <w:left w:w="51" w:type="dxa"/>
             </w:tcMar>
           </w:tcPr>
           <w:p>
@@ -3336,13 +3326,14 @@
           <w:tcPr>
             <w:tcW w:w="997" w:type="dxa"/>
             <w:tcBorders>
-              <w:left w:val="single" w:sz="2" w:space="0" w:color="000000"/>
-              <w:bottom w:val="single" w:sz="2" w:space="0" w:color="000000"/>
-              <w:insideH w:val="single" w:sz="2" w:space="0" w:color="000000"/>
+              <w:top w:val="single" w:sz="2" w:space="0" w:color="000001"/>
+              <w:left w:val="single" w:sz="2" w:space="0" w:color="000001"/>
+              <w:bottom w:val="single" w:sz="2" w:space="0" w:color="000001"/>
+              <w:insideH w:val="single" w:sz="2" w:space="0" w:color="000001"/>
             </w:tcBorders>
             <w:shd w:fill="auto" w:val="clear"/>
             <w:tcMar>
-              <w:left w:w="54" w:type="dxa"/>
+              <w:left w:w="51" w:type="dxa"/>
             </w:tcMar>
           </w:tcPr>
           <w:p>
@@ -3360,13 +3351,14 @@
           <w:tcPr>
             <w:tcW w:w="997" w:type="dxa"/>
             <w:tcBorders>
-              <w:left w:val="single" w:sz="2" w:space="0" w:color="000000"/>
-              <w:bottom w:val="single" w:sz="2" w:space="0" w:color="000000"/>
-              <w:insideH w:val="single" w:sz="2" w:space="0" w:color="000000"/>
+              <w:top w:val="single" w:sz="2" w:space="0" w:color="000001"/>
+              <w:left w:val="single" w:sz="2" w:space="0" w:color="000001"/>
+              <w:bottom w:val="single" w:sz="2" w:space="0" w:color="000001"/>
+              <w:insideH w:val="single" w:sz="2" w:space="0" w:color="000001"/>
             </w:tcBorders>
             <w:shd w:fill="auto" w:val="clear"/>
             <w:tcMar>
-              <w:left w:w="54" w:type="dxa"/>
+              <w:left w:w="51" w:type="dxa"/>
             </w:tcMar>
           </w:tcPr>
           <w:p>
@@ -3384,13 +3376,14 @@
           <w:tcPr>
             <w:tcW w:w="997" w:type="dxa"/>
             <w:tcBorders>
-              <w:left w:val="single" w:sz="2" w:space="0" w:color="000000"/>
-              <w:bottom w:val="single" w:sz="2" w:space="0" w:color="000000"/>
-              <w:insideH w:val="single" w:sz="2" w:space="0" w:color="000000"/>
+              <w:top w:val="single" w:sz="2" w:space="0" w:color="000001"/>
+              <w:left w:val="single" w:sz="2" w:space="0" w:color="000001"/>
+              <w:bottom w:val="single" w:sz="2" w:space="0" w:color="000001"/>
+              <w:insideH w:val="single" w:sz="2" w:space="0" w:color="000001"/>
             </w:tcBorders>
             <w:shd w:fill="auto" w:val="clear"/>
             <w:tcMar>
-              <w:left w:w="54" w:type="dxa"/>
+              <w:left w:w="51" w:type="dxa"/>
             </w:tcMar>
           </w:tcPr>
           <w:p>
@@ -3406,17 +3399,18 @@
         </w:tc>
         <w:tc>
           <w:tcPr>
-            <w:tcW w:w="998" w:type="dxa"/>
+            <w:tcW w:w="997" w:type="dxa"/>
             <w:tcBorders>
-              <w:left w:val="single" w:sz="2" w:space="0" w:color="000000"/>
-              <w:bottom w:val="single" w:sz="2" w:space="0" w:color="000000"/>
-              <w:right w:val="single" w:sz="2" w:space="0" w:color="000000"/>
-              <w:insideH w:val="single" w:sz="2" w:space="0" w:color="000000"/>
-              <w:insideV w:val="single" w:sz="2" w:space="0" w:color="000000"/>
+              <w:top w:val="single" w:sz="2" w:space="0" w:color="000001"/>
+              <w:left w:val="single" w:sz="2" w:space="0" w:color="000001"/>
+              <w:bottom w:val="single" w:sz="2" w:space="0" w:color="000001"/>
+              <w:right w:val="single" w:sz="2" w:space="0" w:color="000001"/>
+              <w:insideH w:val="single" w:sz="2" w:space="0" w:color="000001"/>
+              <w:insideV w:val="single" w:sz="2" w:space="0" w:color="000001"/>
             </w:tcBorders>
             <w:shd w:fill="auto" w:val="clear"/>
             <w:tcMar>
-              <w:left w:w="54" w:type="dxa"/>
+              <w:left w:w="51" w:type="dxa"/>
             </w:tcMar>
           </w:tcPr>
           <w:p>
@@ -3437,13 +3431,14 @@
           <w:tcPr>
             <w:tcW w:w="997" w:type="dxa"/>
             <w:tcBorders>
-              <w:left w:val="single" w:sz="2" w:space="0" w:color="000000"/>
-              <w:bottom w:val="single" w:sz="2" w:space="0" w:color="000000"/>
-              <w:insideH w:val="single" w:sz="2" w:space="0" w:color="000000"/>
+              <w:top w:val="single" w:sz="2" w:space="0" w:color="000001"/>
+              <w:left w:val="single" w:sz="2" w:space="0" w:color="000001"/>
+              <w:bottom w:val="single" w:sz="2" w:space="0" w:color="000001"/>
+              <w:insideH w:val="single" w:sz="2" w:space="0" w:color="000001"/>
             </w:tcBorders>
             <w:shd w:fill="auto" w:val="clear"/>
             <w:tcMar>
-              <w:left w:w="54" w:type="dxa"/>
+              <w:left w:w="51" w:type="dxa"/>
             </w:tcMar>
           </w:tcPr>
           <w:p>
@@ -3461,13 +3456,14 @@
           <w:tcPr>
             <w:tcW w:w="997" w:type="dxa"/>
             <w:tcBorders>
-              <w:left w:val="single" w:sz="2" w:space="0" w:color="000000"/>
-              <w:bottom w:val="single" w:sz="2" w:space="0" w:color="000000"/>
-              <w:insideH w:val="single" w:sz="2" w:space="0" w:color="000000"/>
+              <w:top w:val="single" w:sz="2" w:space="0" w:color="000001"/>
+              <w:left w:val="single" w:sz="2" w:space="0" w:color="000001"/>
+              <w:bottom w:val="single" w:sz="2" w:space="0" w:color="000001"/>
+              <w:insideH w:val="single" w:sz="2" w:space="0" w:color="000001"/>
             </w:tcBorders>
             <w:shd w:fill="auto" w:val="clear"/>
             <w:tcMar>
-              <w:left w:w="54" w:type="dxa"/>
+              <w:left w:w="51" w:type="dxa"/>
             </w:tcMar>
           </w:tcPr>
           <w:p>
@@ -3485,13 +3481,14 @@
           <w:tcPr>
             <w:tcW w:w="997" w:type="dxa"/>
             <w:tcBorders>
-              <w:left w:val="single" w:sz="2" w:space="0" w:color="000000"/>
-              <w:bottom w:val="single" w:sz="2" w:space="0" w:color="000000"/>
-              <w:insideH w:val="single" w:sz="2" w:space="0" w:color="000000"/>
+              <w:top w:val="single" w:sz="2" w:space="0" w:color="000001"/>
+              <w:left w:val="single" w:sz="2" w:space="0" w:color="000001"/>
+              <w:bottom w:val="single" w:sz="2" w:space="0" w:color="000001"/>
+              <w:insideH w:val="single" w:sz="2" w:space="0" w:color="000001"/>
             </w:tcBorders>
             <w:shd w:fill="auto" w:val="clear"/>
             <w:tcMar>
-              <w:left w:w="54" w:type="dxa"/>
+              <w:left w:w="51" w:type="dxa"/>
             </w:tcMar>
           </w:tcPr>
           <w:p>
@@ -3509,13 +3506,14 @@
           <w:tcPr>
             <w:tcW w:w="997" w:type="dxa"/>
             <w:tcBorders>
-              <w:left w:val="single" w:sz="2" w:space="0" w:color="000000"/>
-              <w:bottom w:val="single" w:sz="2" w:space="0" w:color="000000"/>
-              <w:insideH w:val="single" w:sz="2" w:space="0" w:color="000000"/>
+              <w:top w:val="single" w:sz="2" w:space="0" w:color="000001"/>
+              <w:left w:val="single" w:sz="2" w:space="0" w:color="000001"/>
+              <w:bottom w:val="single" w:sz="2" w:space="0" w:color="000001"/>
+              <w:insideH w:val="single" w:sz="2" w:space="0" w:color="000001"/>
             </w:tcBorders>
             <w:shd w:fill="auto" w:val="clear"/>
             <w:tcMar>
-              <w:left w:w="54" w:type="dxa"/>
+              <w:left w:w="51" w:type="dxa"/>
             </w:tcMar>
           </w:tcPr>
           <w:p>
@@ -3533,13 +3531,14 @@
           <w:tcPr>
             <w:tcW w:w="998" w:type="dxa"/>
             <w:tcBorders>
-              <w:left w:val="single" w:sz="2" w:space="0" w:color="000000"/>
-              <w:bottom w:val="single" w:sz="2" w:space="0" w:color="000000"/>
-              <w:insideH w:val="single" w:sz="2" w:space="0" w:color="000000"/>
+              <w:top w:val="single" w:sz="2" w:space="0" w:color="000001"/>
+              <w:left w:val="single" w:sz="2" w:space="0" w:color="000001"/>
+              <w:bottom w:val="single" w:sz="2" w:space="0" w:color="000001"/>
+              <w:insideH w:val="single" w:sz="2" w:space="0" w:color="000001"/>
             </w:tcBorders>
             <w:shd w:fill="auto" w:val="clear"/>
             <w:tcMar>
-              <w:left w:w="54" w:type="dxa"/>
+              <w:left w:w="51" w:type="dxa"/>
             </w:tcMar>
           </w:tcPr>
           <w:p>
@@ -3557,13 +3556,14 @@
           <w:tcPr>
             <w:tcW w:w="997" w:type="dxa"/>
             <w:tcBorders>
-              <w:left w:val="single" w:sz="2" w:space="0" w:color="000000"/>
-              <w:bottom w:val="single" w:sz="2" w:space="0" w:color="000000"/>
-              <w:insideH w:val="single" w:sz="2" w:space="0" w:color="000000"/>
+              <w:top w:val="single" w:sz="2" w:space="0" w:color="000001"/>
+              <w:left w:val="single" w:sz="2" w:space="0" w:color="000001"/>
+              <w:bottom w:val="single" w:sz="2" w:space="0" w:color="000001"/>
+              <w:insideH w:val="single" w:sz="2" w:space="0" w:color="000001"/>
             </w:tcBorders>
             <w:shd w:fill="auto" w:val="clear"/>
             <w:tcMar>
-              <w:left w:w="54" w:type="dxa"/>
+              <w:left w:w="51" w:type="dxa"/>
             </w:tcMar>
           </w:tcPr>
           <w:p>
@@ -3581,13 +3581,14 @@
           <w:tcPr>
             <w:tcW w:w="997" w:type="dxa"/>
             <w:tcBorders>
-              <w:left w:val="single" w:sz="2" w:space="0" w:color="000000"/>
-              <w:bottom w:val="single" w:sz="2" w:space="0" w:color="000000"/>
-              <w:insideH w:val="single" w:sz="2" w:space="0" w:color="000000"/>
+              <w:top w:val="single" w:sz="2" w:space="0" w:color="000001"/>
+              <w:left w:val="single" w:sz="2" w:space="0" w:color="000001"/>
+              <w:bottom w:val="single" w:sz="2" w:space="0" w:color="000001"/>
+              <w:insideH w:val="single" w:sz="2" w:space="0" w:color="000001"/>
             </w:tcBorders>
             <w:shd w:fill="auto" w:val="clear"/>
             <w:tcMar>
-              <w:left w:w="54" w:type="dxa"/>
+              <w:left w:w="51" w:type="dxa"/>
             </w:tcMar>
           </w:tcPr>
           <w:p>
@@ -3605,13 +3606,14 @@
           <w:tcPr>
             <w:tcW w:w="997" w:type="dxa"/>
             <w:tcBorders>
-              <w:left w:val="single" w:sz="2" w:space="0" w:color="000000"/>
-              <w:bottom w:val="single" w:sz="2" w:space="0" w:color="000000"/>
-              <w:insideH w:val="single" w:sz="2" w:space="0" w:color="000000"/>
+              <w:top w:val="single" w:sz="2" w:space="0" w:color="000001"/>
+              <w:left w:val="single" w:sz="2" w:space="0" w:color="000001"/>
+              <w:bottom w:val="single" w:sz="2" w:space="0" w:color="000001"/>
+              <w:insideH w:val="single" w:sz="2" w:space="0" w:color="000001"/>
             </w:tcBorders>
             <w:shd w:fill="auto" w:val="clear"/>
             <w:tcMar>
-              <w:left w:w="54" w:type="dxa"/>
+              <w:left w:w="51" w:type="dxa"/>
             </w:tcMar>
           </w:tcPr>
           <w:p>
@@ -3629,13 +3631,14 @@
           <w:tcPr>
             <w:tcW w:w="997" w:type="dxa"/>
             <w:tcBorders>
-              <w:left w:val="single" w:sz="2" w:space="0" w:color="000000"/>
-              <w:bottom w:val="single" w:sz="2" w:space="0" w:color="000000"/>
-              <w:insideH w:val="single" w:sz="2" w:space="0" w:color="000000"/>
+              <w:top w:val="single" w:sz="2" w:space="0" w:color="000001"/>
+              <w:left w:val="single" w:sz="2" w:space="0" w:color="000001"/>
+              <w:bottom w:val="single" w:sz="2" w:space="0" w:color="000001"/>
+              <w:insideH w:val="single" w:sz="2" w:space="0" w:color="000001"/>
             </w:tcBorders>
             <w:shd w:fill="auto" w:val="clear"/>
             <w:tcMar>
-              <w:left w:w="54" w:type="dxa"/>
+              <w:left w:w="51" w:type="dxa"/>
             </w:tcMar>
           </w:tcPr>
           <w:p>
@@ -3651,17 +3654,18 @@
         </w:tc>
         <w:tc>
           <w:tcPr>
-            <w:tcW w:w="998" w:type="dxa"/>
+            <w:tcW w:w="997" w:type="dxa"/>
             <w:tcBorders>
-              <w:left w:val="single" w:sz="2" w:space="0" w:color="000000"/>
-              <w:bottom w:val="single" w:sz="2" w:space="0" w:color="000000"/>
-              <w:right w:val="single" w:sz="2" w:space="0" w:color="000000"/>
-              <w:insideH w:val="single" w:sz="2" w:space="0" w:color="000000"/>
-              <w:insideV w:val="single" w:sz="2" w:space="0" w:color="000000"/>
+              <w:top w:val="single" w:sz="2" w:space="0" w:color="000001"/>
+              <w:left w:val="single" w:sz="2" w:space="0" w:color="000001"/>
+              <w:bottom w:val="single" w:sz="2" w:space="0" w:color="000001"/>
+              <w:right w:val="single" w:sz="2" w:space="0" w:color="000001"/>
+              <w:insideH w:val="single" w:sz="2" w:space="0" w:color="000001"/>
+              <w:insideV w:val="single" w:sz="2" w:space="0" w:color="000001"/>
             </w:tcBorders>
             <w:shd w:fill="auto" w:val="clear"/>
             <w:tcMar>
-              <w:left w:w="54" w:type="dxa"/>
+              <w:left w:w="51" w:type="dxa"/>
             </w:tcMar>
           </w:tcPr>
           <w:p>
@@ -3682,13 +3686,14 @@
           <w:tcPr>
             <w:tcW w:w="997" w:type="dxa"/>
             <w:tcBorders>
-              <w:left w:val="single" w:sz="2" w:space="0" w:color="000000"/>
-              <w:bottom w:val="single" w:sz="2" w:space="0" w:color="000000"/>
-              <w:insideH w:val="single" w:sz="2" w:space="0" w:color="000000"/>
+              <w:top w:val="single" w:sz="2" w:space="0" w:color="000001"/>
+              <w:left w:val="single" w:sz="2" w:space="0" w:color="000001"/>
+              <w:bottom w:val="single" w:sz="2" w:space="0" w:color="000001"/>
+              <w:insideH w:val="single" w:sz="2" w:space="0" w:color="000001"/>
             </w:tcBorders>
             <w:shd w:fill="auto" w:val="clear"/>
             <w:tcMar>
-              <w:left w:w="54" w:type="dxa"/>
+              <w:left w:w="51" w:type="dxa"/>
             </w:tcMar>
           </w:tcPr>
           <w:p>
@@ -3706,13 +3711,14 @@
           <w:tcPr>
             <w:tcW w:w="997" w:type="dxa"/>
             <w:tcBorders>
-              <w:left w:val="single" w:sz="2" w:space="0" w:color="000000"/>
-              <w:bottom w:val="single" w:sz="2" w:space="0" w:color="000000"/>
-              <w:insideH w:val="single" w:sz="2" w:space="0" w:color="000000"/>
+              <w:top w:val="single" w:sz="2" w:space="0" w:color="000001"/>
+              <w:left w:val="single" w:sz="2" w:space="0" w:color="000001"/>
+              <w:bottom w:val="single" w:sz="2" w:space="0" w:color="000001"/>
+              <w:insideH w:val="single" w:sz="2" w:space="0" w:color="000001"/>
             </w:tcBorders>
             <w:shd w:fill="auto" w:val="clear"/>
             <w:tcMar>
-              <w:left w:w="54" w:type="dxa"/>
+              <w:left w:w="51" w:type="dxa"/>
             </w:tcMar>
           </w:tcPr>
           <w:p>
@@ -3730,13 +3736,14 @@
           <w:tcPr>
             <w:tcW w:w="997" w:type="dxa"/>
             <w:tcBorders>
-              <w:left w:val="single" w:sz="2" w:space="0" w:color="000000"/>
-              <w:bottom w:val="single" w:sz="2" w:space="0" w:color="000000"/>
-              <w:insideH w:val="single" w:sz="2" w:space="0" w:color="000000"/>
+              <w:top w:val="single" w:sz="2" w:space="0" w:color="000001"/>
+              <w:left w:val="single" w:sz="2" w:space="0" w:color="000001"/>
+              <w:bottom w:val="single" w:sz="2" w:space="0" w:color="000001"/>
+              <w:insideH w:val="single" w:sz="2" w:space="0" w:color="000001"/>
             </w:tcBorders>
             <w:shd w:fill="auto" w:val="clear"/>
             <w:tcMar>
-              <w:left w:w="54" w:type="dxa"/>
+              <w:left w:w="51" w:type="dxa"/>
             </w:tcMar>
           </w:tcPr>
           <w:p>
@@ -3754,13 +3761,14 @@
           <w:tcPr>
             <w:tcW w:w="997" w:type="dxa"/>
             <w:tcBorders>
-              <w:left w:val="single" w:sz="2" w:space="0" w:color="000000"/>
-              <w:bottom w:val="single" w:sz="2" w:space="0" w:color="000000"/>
-              <w:insideH w:val="single" w:sz="2" w:space="0" w:color="000000"/>
+              <w:top w:val="single" w:sz="2" w:space="0" w:color="000001"/>
+              <w:left w:val="single" w:sz="2" w:space="0" w:color="000001"/>
+              <w:bottom w:val="single" w:sz="2" w:space="0" w:color="000001"/>
+              <w:insideH w:val="single" w:sz="2" w:space="0" w:color="000001"/>
             </w:tcBorders>
             <w:shd w:fill="auto" w:val="clear"/>
             <w:tcMar>
-              <w:left w:w="54" w:type="dxa"/>
+              <w:left w:w="51" w:type="dxa"/>
             </w:tcMar>
           </w:tcPr>
           <w:p>
@@ -3778,13 +3786,14 @@
           <w:tcPr>
             <w:tcW w:w="998" w:type="dxa"/>
             <w:tcBorders>
-              <w:left w:val="single" w:sz="2" w:space="0" w:color="000000"/>
-              <w:bottom w:val="single" w:sz="2" w:space="0" w:color="000000"/>
-              <w:insideH w:val="single" w:sz="2" w:space="0" w:color="000000"/>
+              <w:top w:val="single" w:sz="2" w:space="0" w:color="000001"/>
+              <w:left w:val="single" w:sz="2" w:space="0" w:color="000001"/>
+              <w:bottom w:val="single" w:sz="2" w:space="0" w:color="000001"/>
+              <w:insideH w:val="single" w:sz="2" w:space="0" w:color="000001"/>
             </w:tcBorders>
             <w:shd w:fill="auto" w:val="clear"/>
             <w:tcMar>
-              <w:left w:w="54" w:type="dxa"/>
+              <w:left w:w="51" w:type="dxa"/>
             </w:tcMar>
           </w:tcPr>
           <w:p>
@@ -3802,13 +3811,14 @@
           <w:tcPr>
             <w:tcW w:w="997" w:type="dxa"/>
             <w:tcBorders>
-              <w:left w:val="single" w:sz="2" w:space="0" w:color="000000"/>
-              <w:bottom w:val="single" w:sz="2" w:space="0" w:color="000000"/>
-              <w:insideH w:val="single" w:sz="2" w:space="0" w:color="000000"/>
+              <w:top w:val="single" w:sz="2" w:space="0" w:color="000001"/>
+              <w:left w:val="single" w:sz="2" w:space="0" w:color="000001"/>
+              <w:bottom w:val="single" w:sz="2" w:space="0" w:color="000001"/>
+              <w:insideH w:val="single" w:sz="2" w:space="0" w:color="000001"/>
             </w:tcBorders>
             <w:shd w:fill="auto" w:val="clear"/>
             <w:tcMar>
-              <w:left w:w="54" w:type="dxa"/>
+              <w:left w:w="51" w:type="dxa"/>
             </w:tcMar>
           </w:tcPr>
           <w:p>
@@ -3826,13 +3836,14 @@
           <w:tcPr>
             <w:tcW w:w="997" w:type="dxa"/>
             <w:tcBorders>
-              <w:left w:val="single" w:sz="2" w:space="0" w:color="000000"/>
-              <w:bottom w:val="single" w:sz="2" w:space="0" w:color="000000"/>
-              <w:insideH w:val="single" w:sz="2" w:space="0" w:color="000000"/>
+              <w:top w:val="single" w:sz="2" w:space="0" w:color="000001"/>
+              <w:left w:val="single" w:sz="2" w:space="0" w:color="000001"/>
+              <w:bottom w:val="single" w:sz="2" w:space="0" w:color="000001"/>
+              <w:insideH w:val="single" w:sz="2" w:space="0" w:color="000001"/>
             </w:tcBorders>
             <w:shd w:fill="auto" w:val="clear"/>
             <w:tcMar>
-              <w:left w:w="54" w:type="dxa"/>
+              <w:left w:w="51" w:type="dxa"/>
             </w:tcMar>
           </w:tcPr>
           <w:p>
@@ -3850,13 +3861,14 @@
           <w:tcPr>
             <w:tcW w:w="997" w:type="dxa"/>
             <w:tcBorders>
-              <w:left w:val="single" w:sz="2" w:space="0" w:color="000000"/>
-              <w:bottom w:val="single" w:sz="2" w:space="0" w:color="000000"/>
-              <w:insideH w:val="single" w:sz="2" w:space="0" w:color="000000"/>
+              <w:top w:val="single" w:sz="2" w:space="0" w:color="000001"/>
+              <w:left w:val="single" w:sz="2" w:space="0" w:color="000001"/>
+              <w:bottom w:val="single" w:sz="2" w:space="0" w:color="000001"/>
+              <w:insideH w:val="single" w:sz="2" w:space="0" w:color="000001"/>
             </w:tcBorders>
             <w:shd w:fill="auto" w:val="clear"/>
             <w:tcMar>
-              <w:left w:w="54" w:type="dxa"/>
+              <w:left w:w="51" w:type="dxa"/>
             </w:tcMar>
           </w:tcPr>
           <w:p>
@@ -3874,13 +3886,14 @@
           <w:tcPr>
             <w:tcW w:w="997" w:type="dxa"/>
             <w:tcBorders>
-              <w:left w:val="single" w:sz="2" w:space="0" w:color="000000"/>
-              <w:bottom w:val="single" w:sz="2" w:space="0" w:color="000000"/>
-              <w:insideH w:val="single" w:sz="2" w:space="0" w:color="000000"/>
+              <w:top w:val="single" w:sz="2" w:space="0" w:color="000001"/>
+              <w:left w:val="single" w:sz="2" w:space="0" w:color="000001"/>
+              <w:bottom w:val="single" w:sz="2" w:space="0" w:color="000001"/>
+              <w:insideH w:val="single" w:sz="2" w:space="0" w:color="000001"/>
             </w:tcBorders>
             <w:shd w:fill="auto" w:val="clear"/>
             <w:tcMar>
-              <w:left w:w="54" w:type="dxa"/>
+              <w:left w:w="51" w:type="dxa"/>
             </w:tcMar>
           </w:tcPr>
           <w:p>
@@ -3896,17 +3909,18 @@
         </w:tc>
         <w:tc>
           <w:tcPr>
-            <w:tcW w:w="998" w:type="dxa"/>
+            <w:tcW w:w="997" w:type="dxa"/>
             <w:tcBorders>
-              <w:left w:val="single" w:sz="2" w:space="0" w:color="000000"/>
-              <w:bottom w:val="single" w:sz="2" w:space="0" w:color="000000"/>
-              <w:right w:val="single" w:sz="2" w:space="0" w:color="000000"/>
-              <w:insideH w:val="single" w:sz="2" w:space="0" w:color="000000"/>
-              <w:insideV w:val="single" w:sz="2" w:space="0" w:color="000000"/>
+              <w:top w:val="single" w:sz="2" w:space="0" w:color="000001"/>
+              <w:left w:val="single" w:sz="2" w:space="0" w:color="000001"/>
+              <w:bottom w:val="single" w:sz="2" w:space="0" w:color="000001"/>
+              <w:right w:val="single" w:sz="2" w:space="0" w:color="000001"/>
+              <w:insideH w:val="single" w:sz="2" w:space="0" w:color="000001"/>
+              <w:insideV w:val="single" w:sz="2" w:space="0" w:color="000001"/>
             </w:tcBorders>
             <w:shd w:fill="auto" w:val="clear"/>
             <w:tcMar>
-              <w:left w:w="54" w:type="dxa"/>
+              <w:left w:w="51" w:type="dxa"/>
             </w:tcMar>
           </w:tcPr>
           <w:p>
@@ -3927,13 +3941,14 @@
           <w:tcPr>
             <w:tcW w:w="997" w:type="dxa"/>
             <w:tcBorders>
-              <w:left w:val="single" w:sz="2" w:space="0" w:color="000000"/>
-              <w:bottom w:val="single" w:sz="2" w:space="0" w:color="000000"/>
-              <w:insideH w:val="single" w:sz="2" w:space="0" w:color="000000"/>
+              <w:top w:val="single" w:sz="2" w:space="0" w:color="000001"/>
+              <w:left w:val="single" w:sz="2" w:space="0" w:color="000001"/>
+              <w:bottom w:val="single" w:sz="2" w:space="0" w:color="000001"/>
+              <w:insideH w:val="single" w:sz="2" w:space="0" w:color="000001"/>
             </w:tcBorders>
             <w:shd w:fill="auto" w:val="clear"/>
             <w:tcMar>
-              <w:left w:w="54" w:type="dxa"/>
+              <w:left w:w="51" w:type="dxa"/>
             </w:tcMar>
           </w:tcPr>
           <w:p>
@@ -3951,13 +3966,14 @@
           <w:tcPr>
             <w:tcW w:w="997" w:type="dxa"/>
             <w:tcBorders>
-              <w:left w:val="single" w:sz="2" w:space="0" w:color="000000"/>
-              <w:bottom w:val="single" w:sz="2" w:space="0" w:color="000000"/>
-              <w:insideH w:val="single" w:sz="2" w:space="0" w:color="000000"/>
+              <w:top w:val="single" w:sz="2" w:space="0" w:color="000001"/>
+              <w:left w:val="single" w:sz="2" w:space="0" w:color="000001"/>
+              <w:bottom w:val="single" w:sz="2" w:space="0" w:color="000001"/>
+              <w:insideH w:val="single" w:sz="2" w:space="0" w:color="000001"/>
             </w:tcBorders>
             <w:shd w:fill="auto" w:val="clear"/>
             <w:tcMar>
-              <w:left w:w="54" w:type="dxa"/>
+              <w:left w:w="51" w:type="dxa"/>
             </w:tcMar>
           </w:tcPr>
           <w:p>
@@ -3975,13 +3991,14 @@
           <w:tcPr>
             <w:tcW w:w="997" w:type="dxa"/>
             <w:tcBorders>
-              <w:left w:val="single" w:sz="2" w:space="0" w:color="000000"/>
-              <w:bottom w:val="single" w:sz="2" w:space="0" w:color="000000"/>
-              <w:insideH w:val="single" w:sz="2" w:space="0" w:color="000000"/>
+              <w:top w:val="single" w:sz="2" w:space="0" w:color="000001"/>
+              <w:left w:val="single" w:sz="2" w:space="0" w:color="000001"/>
+              <w:bottom w:val="single" w:sz="2" w:space="0" w:color="000001"/>
+              <w:insideH w:val="single" w:sz="2" w:space="0" w:color="000001"/>
             </w:tcBorders>
             <w:shd w:fill="auto" w:val="clear"/>
             <w:tcMar>
-              <w:left w:w="54" w:type="dxa"/>
+              <w:left w:w="51" w:type="dxa"/>
             </w:tcMar>
           </w:tcPr>
           <w:p>
@@ -3999,13 +4016,14 @@
           <w:tcPr>
             <w:tcW w:w="997" w:type="dxa"/>
             <w:tcBorders>
-              <w:left w:val="single" w:sz="2" w:space="0" w:color="000000"/>
-              <w:bottom w:val="single" w:sz="2" w:space="0" w:color="000000"/>
-              <w:insideH w:val="single" w:sz="2" w:space="0" w:color="000000"/>
+              <w:top w:val="single" w:sz="2" w:space="0" w:color="000001"/>
+              <w:left w:val="single" w:sz="2" w:space="0" w:color="000001"/>
+              <w:bottom w:val="single" w:sz="2" w:space="0" w:color="000001"/>
+              <w:insideH w:val="single" w:sz="2" w:space="0" w:color="000001"/>
             </w:tcBorders>
             <w:shd w:fill="auto" w:val="clear"/>
             <w:tcMar>
-              <w:left w:w="54" w:type="dxa"/>
+              <w:left w:w="51" w:type="dxa"/>
             </w:tcMar>
           </w:tcPr>
           <w:p>
@@ -4023,13 +4041,14 @@
           <w:tcPr>
             <w:tcW w:w="998" w:type="dxa"/>
             <w:tcBorders>
-              <w:left w:val="single" w:sz="2" w:space="0" w:color="000000"/>
-              <w:bottom w:val="single" w:sz="2" w:space="0" w:color="000000"/>
-              <w:insideH w:val="single" w:sz="2" w:space="0" w:color="000000"/>
+              <w:top w:val="single" w:sz="2" w:space="0" w:color="000001"/>
+              <w:left w:val="single" w:sz="2" w:space="0" w:color="000001"/>
+              <w:bottom w:val="single" w:sz="2" w:space="0" w:color="000001"/>
+              <w:insideH w:val="single" w:sz="2" w:space="0" w:color="000001"/>
             </w:tcBorders>
             <w:shd w:fill="auto" w:val="clear"/>
             <w:tcMar>
-              <w:left w:w="54" w:type="dxa"/>
+              <w:left w:w="51" w:type="dxa"/>
             </w:tcMar>
           </w:tcPr>
           <w:p>
@@ -4047,13 +4066,14 @@
           <w:tcPr>
             <w:tcW w:w="997" w:type="dxa"/>
             <w:tcBorders>
-              <w:left w:val="single" w:sz="2" w:space="0" w:color="000000"/>
-              <w:bottom w:val="single" w:sz="2" w:space="0" w:color="000000"/>
-              <w:insideH w:val="single" w:sz="2" w:space="0" w:color="000000"/>
+              <w:top w:val="single" w:sz="2" w:space="0" w:color="000001"/>
+              <w:left w:val="single" w:sz="2" w:space="0" w:color="000001"/>
+              <w:bottom w:val="single" w:sz="2" w:space="0" w:color="000001"/>
+              <w:insideH w:val="single" w:sz="2" w:space="0" w:color="000001"/>
             </w:tcBorders>
             <w:shd w:fill="auto" w:val="clear"/>
             <w:tcMar>
-              <w:left w:w="54" w:type="dxa"/>
+              <w:left w:w="51" w:type="dxa"/>
             </w:tcMar>
           </w:tcPr>
           <w:p>
@@ -4071,13 +4091,14 @@
           <w:tcPr>
             <w:tcW w:w="997" w:type="dxa"/>
             <w:tcBorders>
-              <w:left w:val="single" w:sz="2" w:space="0" w:color="000000"/>
-              <w:bottom w:val="single" w:sz="2" w:space="0" w:color="000000"/>
-              <w:insideH w:val="single" w:sz="2" w:space="0" w:color="000000"/>
+              <w:top w:val="single" w:sz="2" w:space="0" w:color="000001"/>
+              <w:left w:val="single" w:sz="2" w:space="0" w:color="000001"/>
+              <w:bottom w:val="single" w:sz="2" w:space="0" w:color="000001"/>
+              <w:insideH w:val="single" w:sz="2" w:space="0" w:color="000001"/>
             </w:tcBorders>
             <w:shd w:fill="auto" w:val="clear"/>
             <w:tcMar>
-              <w:left w:w="54" w:type="dxa"/>
+              <w:left w:w="51" w:type="dxa"/>
             </w:tcMar>
           </w:tcPr>
           <w:p>
@@ -4095,13 +4116,14 @@
           <w:tcPr>
             <w:tcW w:w="997" w:type="dxa"/>
             <w:tcBorders>
-              <w:left w:val="single" w:sz="2" w:space="0" w:color="000000"/>
-              <w:bottom w:val="single" w:sz="2" w:space="0" w:color="000000"/>
-              <w:insideH w:val="single" w:sz="2" w:space="0" w:color="000000"/>
+              <w:top w:val="single" w:sz="2" w:space="0" w:color="000001"/>
+              <w:left w:val="single" w:sz="2" w:space="0" w:color="000001"/>
+              <w:bottom w:val="single" w:sz="2" w:space="0" w:color="000001"/>
+              <w:insideH w:val="single" w:sz="2" w:space="0" w:color="000001"/>
             </w:tcBorders>
             <w:shd w:fill="auto" w:val="clear"/>
             <w:tcMar>
-              <w:left w:w="54" w:type="dxa"/>
+              <w:left w:w="51" w:type="dxa"/>
             </w:tcMar>
           </w:tcPr>
           <w:p>
@@ -4119,13 +4141,14 @@
           <w:tcPr>
             <w:tcW w:w="997" w:type="dxa"/>
             <w:tcBorders>
-              <w:left w:val="single" w:sz="2" w:space="0" w:color="000000"/>
-              <w:bottom w:val="single" w:sz="2" w:space="0" w:color="000000"/>
-              <w:insideH w:val="single" w:sz="2" w:space="0" w:color="000000"/>
+              <w:top w:val="single" w:sz="2" w:space="0" w:color="000001"/>
+              <w:left w:val="single" w:sz="2" w:space="0" w:color="000001"/>
+              <w:bottom w:val="single" w:sz="2" w:space="0" w:color="000001"/>
+              <w:insideH w:val="single" w:sz="2" w:space="0" w:color="000001"/>
             </w:tcBorders>
             <w:shd w:fill="auto" w:val="clear"/>
             <w:tcMar>
-              <w:left w:w="54" w:type="dxa"/>
+              <w:left w:w="51" w:type="dxa"/>
             </w:tcMar>
           </w:tcPr>
           <w:p>
@@ -4141,17 +4164,18 @@
         </w:tc>
         <w:tc>
           <w:tcPr>
-            <w:tcW w:w="998" w:type="dxa"/>
+            <w:tcW w:w="997" w:type="dxa"/>
             <w:tcBorders>
-              <w:left w:val="single" w:sz="2" w:space="0" w:color="000000"/>
-              <w:bottom w:val="single" w:sz="2" w:space="0" w:color="000000"/>
-              <w:right w:val="single" w:sz="2" w:space="0" w:color="000000"/>
-              <w:insideH w:val="single" w:sz="2" w:space="0" w:color="000000"/>
-              <w:insideV w:val="single" w:sz="2" w:space="0" w:color="000000"/>
+              <w:top w:val="single" w:sz="2" w:space="0" w:color="000001"/>
+              <w:left w:val="single" w:sz="2" w:space="0" w:color="000001"/>
+              <w:bottom w:val="single" w:sz="2" w:space="0" w:color="000001"/>
+              <w:right w:val="single" w:sz="2" w:space="0" w:color="000001"/>
+              <w:insideH w:val="single" w:sz="2" w:space="0" w:color="000001"/>
+              <w:insideV w:val="single" w:sz="2" w:space="0" w:color="000001"/>
             </w:tcBorders>
             <w:shd w:fill="auto" w:val="clear"/>
             <w:tcMar>
-              <w:left w:w="54" w:type="dxa"/>
+              <w:left w:w="51" w:type="dxa"/>
             </w:tcMar>
           </w:tcPr>
           <w:p>
@@ -4177,7 +4201,10 @@
         </w:rPr>
       </w:pPr>
       <w:r>
-        <w:rPr/>
+        <w:rPr>
+          <w:b w:val="false"/>
+          <w:bCs w:val="false"/>
+        </w:rPr>
       </w:r>
     </w:p>
     <w:p>
@@ -4221,25 +4248,15 @@
       <w:bookmarkEnd w:id="13"/>
       <w:r>
         <w:rPr>
-          <w:rFonts w:ascii="Liberation Serif" w:hAnsi="Liberation Serif"/>
           <w:sz w:val="24"/>
           <w:szCs w:val="24"/>
         </w:rPr>
-        <w:t>How to Difference a Time Series Dataset with Python:</w:t>
-      </w:r>
-      <w:r>
-        <w:rPr>
-          <w:rFonts w:ascii="Liberation Serif" w:hAnsi="Liberation Serif"/>
-          <w:sz w:val="24"/>
-          <w:szCs w:val="24"/>
-        </w:rPr>
-        <w:t xml:space="preserve"> </w:t>
+        <w:t xml:space="preserve">How to Difference a Time Series Dataset with Python: </w:t>
       </w:r>
       <w:hyperlink r:id="rId17">
         <w:r>
           <w:rPr>
             <w:rStyle w:val="InternetLink"/>
-            <w:rFonts w:ascii="Liberation Serif" w:hAnsi="Liberation Serif"/>
             <w:sz w:val="24"/>
             <w:szCs w:val="24"/>
           </w:rPr>
@@ -4282,23 +4299,13 @@
       </w:pPr>
       <w:r>
         <w:rPr>
-          <w:rFonts w:ascii="Liberation Serif" w:hAnsi="Liberation Serif"/>
           <w:sz w:val="24"/>
           <w:szCs w:val="24"/>
         </w:rPr>
-        <w:t>R</w:t>
-      </w:r>
-      <w:r>
-        <w:rPr>
-          <w:rFonts w:ascii="Liberation Serif" w:hAnsi="Liberation Serif"/>
-          <w:sz w:val="24"/>
-          <w:szCs w:val="24"/>
-        </w:rPr>
-        <w:t>ules for identifying ARIMA models:</w:t>
-      </w:r>
-      <w:r>
-        <w:rPr>
-          <w:rFonts w:ascii="Liberation Serif" w:hAnsi="Liberation Serif"/>
+        <w:t>Rules for identifying ARIMA models:</w:t>
+      </w:r>
+      <w:r>
+        <w:rPr>
           <w:b/>
           <w:color w:val="000099"/>
           <w:sz w:val="24"/>
@@ -4310,7 +4317,6 @@
         <w:r>
           <w:rPr>
             <w:rStyle w:val="InternetLink"/>
-            <w:rFonts w:ascii="Liberation Serif" w:hAnsi="Liberation Serif"/>
             <w:sz w:val="24"/>
             <w:szCs w:val="24"/>
           </w:rPr>
@@ -4319,7 +4325,6 @@
       </w:hyperlink>
       <w:r>
         <w:rPr>
-          <w:rFonts w:ascii="Liberation Serif" w:hAnsi="Liberation Serif"/>
           <w:sz w:val="24"/>
           <w:szCs w:val="24"/>
         </w:rPr>
@@ -4450,8 +4455,8 @@
     <w:sectPr>
       <w:footerReference w:type="default" r:id="rId25"/>
       <w:type w:val="nextPage"/>
-      <w:pgSz w:w="12240" w:h="15840"/>
-      <w:pgMar w:left="1134" w:right="1134" w:header="0" w:top="1134" w:footer="1134" w:bottom="1693" w:gutter="0"/>
+      <w:pgSz w:w="11906" w:h="16838"/>
+      <w:pgMar w:left="1134" w:right="1134" w:header="0" w:top="1134" w:footer="1134" w:bottom="1696" w:gutter="0"/>
       <w:pgNumType w:fmt="decimal"/>
       <w:formProt w:val="false"/>
       <w:textDirection w:val="lrTb"/>
@@ -4480,7 +4485,7 @@
       <w:fldChar w:fldCharType="separate"/>
     </w:r>
     <w:r>
-      <w:t>10</w:t>
+      <w:t>9</w:t>
     </w:r>
     <w:r>
       <w:fldChar w:fldCharType="end"/>
@@ -4500,7 +4505,7 @@
       <w:fldChar w:fldCharType="separate"/>
     </w:r>
     <w:r>
-      <w:t>10</w:t>
+      <w:t>9</w:t>
     </w:r>
     <w:r>
       <w:fldChar w:fldCharType="end"/>
@@ -4669,7 +4674,6 @@
         </w:tabs>
         <w:ind w:left="720" w:hanging="360"/>
       </w:pPr>
-      <w:rPr/>
     </w:lvl>
     <w:lvl w:ilvl="1">
       <w:start w:val="1"/>
@@ -4682,7 +4686,6 @@
         </w:tabs>
         <w:ind w:left="1080" w:hanging="360"/>
       </w:pPr>
-      <w:rPr/>
     </w:lvl>
     <w:lvl w:ilvl="2">
       <w:start w:val="1"/>
@@ -4695,7 +4698,6 @@
         </w:tabs>
         <w:ind w:left="1440" w:hanging="360"/>
       </w:pPr>
-      <w:rPr/>
     </w:lvl>
     <w:lvl w:ilvl="3">
       <w:start w:val="1"/>
@@ -4708,7 +4710,6 @@
         </w:tabs>
         <w:ind w:left="1800" w:hanging="360"/>
       </w:pPr>
-      <w:rPr/>
     </w:lvl>
     <w:lvl w:ilvl="4">
       <w:start w:val="1"/>
@@ -4721,7 +4722,6 @@
         </w:tabs>
         <w:ind w:left="2160" w:hanging="360"/>
       </w:pPr>
-      <w:rPr/>
     </w:lvl>
     <w:lvl w:ilvl="5">
       <w:start w:val="1"/>
@@ -4734,7 +4734,6 @@
         </w:tabs>
         <w:ind w:left="2520" w:hanging="360"/>
       </w:pPr>
-      <w:rPr/>
     </w:lvl>
     <w:lvl w:ilvl="6">
       <w:start w:val="1"/>
@@ -4747,7 +4746,6 @@
         </w:tabs>
         <w:ind w:left="2880" w:hanging="360"/>
       </w:pPr>
-      <w:rPr/>
     </w:lvl>
     <w:lvl w:ilvl="7">
       <w:start w:val="1"/>
@@ -4760,7 +4758,6 @@
         </w:tabs>
         <w:ind w:left="3240" w:hanging="360"/>
       </w:pPr>
-      <w:rPr/>
     </w:lvl>
     <w:lvl w:ilvl="8">
       <w:start w:val="1"/>
@@ -4773,7 +4770,6 @@
         </w:tabs>
         <w:ind w:left="3600" w:hanging="360"/>
       </w:pPr>
-      <w:rPr/>
     </w:lvl>
   </w:abstractNum>
   <w:abstractNum w:abstractNumId="3">
@@ -4934,7 +4930,6 @@
         </w:tabs>
         <w:ind w:left="720" w:hanging="360"/>
       </w:pPr>
-      <w:rPr/>
     </w:lvl>
     <w:lvl w:ilvl="1">
       <w:start w:val="1"/>
@@ -4947,7 +4942,6 @@
         </w:tabs>
         <w:ind w:left="1080" w:hanging="360"/>
       </w:pPr>
-      <w:rPr/>
     </w:lvl>
     <w:lvl w:ilvl="2">
       <w:start w:val="1"/>
@@ -4960,7 +4954,6 @@
         </w:tabs>
         <w:ind w:left="1440" w:hanging="360"/>
       </w:pPr>
-      <w:rPr/>
     </w:lvl>
     <w:lvl w:ilvl="3">
       <w:start w:val="1"/>
@@ -4973,7 +4966,6 @@
         </w:tabs>
         <w:ind w:left="1800" w:hanging="360"/>
       </w:pPr>
-      <w:rPr/>
     </w:lvl>
     <w:lvl w:ilvl="4">
       <w:start w:val="1"/>
@@ -4986,7 +4978,6 @@
         </w:tabs>
         <w:ind w:left="2160" w:hanging="360"/>
       </w:pPr>
-      <w:rPr/>
     </w:lvl>
     <w:lvl w:ilvl="5">
       <w:start w:val="1"/>
@@ -4999,7 +4990,6 @@
         </w:tabs>
         <w:ind w:left="2520" w:hanging="360"/>
       </w:pPr>
-      <w:rPr/>
     </w:lvl>
     <w:lvl w:ilvl="6">
       <w:start w:val="1"/>
@@ -5012,7 +5002,6 @@
         </w:tabs>
         <w:ind w:left="2880" w:hanging="360"/>
       </w:pPr>
-      <w:rPr/>
     </w:lvl>
     <w:lvl w:ilvl="7">
       <w:start w:val="1"/>
@@ -5025,7 +5014,6 @@
         </w:tabs>
         <w:ind w:left="3240" w:hanging="360"/>
       </w:pPr>
-      <w:rPr/>
     </w:lvl>
     <w:lvl w:ilvl="8">
       <w:start w:val="1"/>
@@ -5038,7 +5026,6 @@
         </w:tabs>
         <w:ind w:left="3600" w:hanging="360"/>
       </w:pPr>
-      <w:rPr/>
     </w:lvl>
   </w:abstractNum>
   <w:abstractNum w:abstractNumId="5">
@@ -5053,7 +5040,6 @@
         </w:tabs>
         <w:ind w:left="720" w:hanging="360"/>
       </w:pPr>
-      <w:rPr/>
     </w:lvl>
     <w:lvl w:ilvl="1">
       <w:start w:val="1"/>
@@ -5066,7 +5052,6 @@
         </w:tabs>
         <w:ind w:left="1080" w:hanging="360"/>
       </w:pPr>
-      <w:rPr/>
     </w:lvl>
     <w:lvl w:ilvl="2">
       <w:start w:val="1"/>
@@ -5079,7 +5064,6 @@
         </w:tabs>
         <w:ind w:left="1440" w:hanging="360"/>
       </w:pPr>
-      <w:rPr/>
     </w:lvl>
     <w:lvl w:ilvl="3">
       <w:start w:val="1"/>
@@ -5092,7 +5076,6 @@
         </w:tabs>
         <w:ind w:left="1800" w:hanging="360"/>
       </w:pPr>
-      <w:rPr/>
     </w:lvl>
     <w:lvl w:ilvl="4">
       <w:start w:val="1"/>
@@ -5105,7 +5088,6 @@
         </w:tabs>
         <w:ind w:left="2160" w:hanging="360"/>
       </w:pPr>
-      <w:rPr/>
     </w:lvl>
     <w:lvl w:ilvl="5">
       <w:start w:val="1"/>
@@ -5118,7 +5100,6 @@
         </w:tabs>
         <w:ind w:left="2520" w:hanging="360"/>
       </w:pPr>
-      <w:rPr/>
     </w:lvl>
     <w:lvl w:ilvl="6">
       <w:start w:val="1"/>
@@ -5131,7 +5112,6 @@
         </w:tabs>
         <w:ind w:left="2880" w:hanging="360"/>
       </w:pPr>
-      <w:rPr/>
     </w:lvl>
     <w:lvl w:ilvl="7">
       <w:start w:val="1"/>
@@ -5144,7 +5124,6 @@
         </w:tabs>
         <w:ind w:left="3240" w:hanging="360"/>
       </w:pPr>
-      <w:rPr/>
     </w:lvl>
     <w:lvl w:ilvl="8">
       <w:start w:val="1"/>
@@ -5157,7 +5136,6 @@
         </w:tabs>
         <w:ind w:left="3600" w:hanging="360"/>
       </w:pPr>
-      <w:rPr/>
     </w:lvl>
   </w:abstractNum>
   <w:abstractNum w:abstractNumId="6">
@@ -5172,7 +5150,6 @@
         </w:tabs>
         <w:ind w:left="720" w:hanging="360"/>
       </w:pPr>
-      <w:rPr/>
     </w:lvl>
     <w:lvl w:ilvl="1">
       <w:start w:val="1"/>
@@ -5185,7 +5162,6 @@
         </w:tabs>
         <w:ind w:left="1080" w:hanging="360"/>
       </w:pPr>
-      <w:rPr/>
     </w:lvl>
     <w:lvl w:ilvl="2">
       <w:start w:val="1"/>
@@ -5198,7 +5174,6 @@
         </w:tabs>
         <w:ind w:left="1440" w:hanging="360"/>
       </w:pPr>
-      <w:rPr/>
     </w:lvl>
     <w:lvl w:ilvl="3">
       <w:start w:val="1"/>
@@ -5211,7 +5186,6 @@
         </w:tabs>
         <w:ind w:left="1800" w:hanging="360"/>
       </w:pPr>
-      <w:rPr/>
     </w:lvl>
     <w:lvl w:ilvl="4">
       <w:start w:val="1"/>
@@ -5224,7 +5198,6 @@
         </w:tabs>
         <w:ind w:left="2160" w:hanging="360"/>
       </w:pPr>
-      <w:rPr/>
     </w:lvl>
     <w:lvl w:ilvl="5">
       <w:start w:val="1"/>
@@ -5237,7 +5210,6 @@
         </w:tabs>
         <w:ind w:left="2520" w:hanging="360"/>
       </w:pPr>
-      <w:rPr/>
     </w:lvl>
     <w:lvl w:ilvl="6">
       <w:start w:val="1"/>
@@ -5250,7 +5222,6 @@
         </w:tabs>
         <w:ind w:left="2880" w:hanging="360"/>
       </w:pPr>
-      <w:rPr/>
     </w:lvl>
     <w:lvl w:ilvl="7">
       <w:start w:val="1"/>
@@ -5263,7 +5234,6 @@
         </w:tabs>
         <w:ind w:left="3240" w:hanging="360"/>
       </w:pPr>
-      <w:rPr/>
     </w:lvl>
     <w:lvl w:ilvl="8">
       <w:start w:val="1"/>
@@ -5276,7 +5246,6 @@
         </w:tabs>
         <w:ind w:left="3600" w:hanging="360"/>
       </w:pPr>
-      <w:rPr/>
     </w:lvl>
   </w:abstractNum>
   <w:abstractNum w:abstractNumId="7">
@@ -5700,6 +5669,7 @@
       <w:rPr>
         <w:rFonts w:ascii="Liberation Serif" w:hAnsi="Liberation Serif" w:eastAsia="WenQuanYi Zen Hei" w:cs="FreeSans"/>
         <w:kern w:val="2"/>
+        <w:sz w:val="20"/>
         <w:szCs w:val="24"/>
         <w:lang w:val="en-US" w:eastAsia="zh-CN" w:bidi="hi-IN"/>
       </w:rPr>
@@ -5771,13 +5741,265 @@
       <w:rFonts w:ascii="Liberation Mono" w:hAnsi="Liberation Mono" w:eastAsia="WenQuanYi Zen Hei Mono" w:cs="Liberation Mono"/>
     </w:rPr>
   </w:style>
+  <w:style w:type="character" w:styleId="ListLabel1">
+    <w:name w:val="ListLabel 1"/>
+    <w:qFormat/>
+    <w:rPr>
+      <w:rFonts w:cs="OpenSymbol"/>
+    </w:rPr>
+  </w:style>
+  <w:style w:type="character" w:styleId="ListLabel2">
+    <w:name w:val="ListLabel 2"/>
+    <w:qFormat/>
+    <w:rPr>
+      <w:rFonts w:cs="OpenSymbol"/>
+    </w:rPr>
+  </w:style>
+  <w:style w:type="character" w:styleId="ListLabel3">
+    <w:name w:val="ListLabel 3"/>
+    <w:qFormat/>
+    <w:rPr>
+      <w:rFonts w:cs="OpenSymbol"/>
+    </w:rPr>
+  </w:style>
+  <w:style w:type="character" w:styleId="ListLabel4">
+    <w:name w:val="ListLabel 4"/>
+    <w:qFormat/>
+    <w:rPr>
+      <w:rFonts w:cs="OpenSymbol"/>
+    </w:rPr>
+  </w:style>
+  <w:style w:type="character" w:styleId="ListLabel5">
+    <w:name w:val="ListLabel 5"/>
+    <w:qFormat/>
+    <w:rPr>
+      <w:rFonts w:cs="OpenSymbol"/>
+    </w:rPr>
+  </w:style>
+  <w:style w:type="character" w:styleId="ListLabel6">
+    <w:name w:val="ListLabel 6"/>
+    <w:qFormat/>
+    <w:rPr>
+      <w:rFonts w:cs="OpenSymbol"/>
+    </w:rPr>
+  </w:style>
+  <w:style w:type="character" w:styleId="ListLabel7">
+    <w:name w:val="ListLabel 7"/>
+    <w:qFormat/>
+    <w:rPr>
+      <w:rFonts w:cs="OpenSymbol"/>
+    </w:rPr>
+  </w:style>
+  <w:style w:type="character" w:styleId="ListLabel8">
+    <w:name w:val="ListLabel 8"/>
+    <w:qFormat/>
+    <w:rPr>
+      <w:rFonts w:cs="OpenSymbol"/>
+    </w:rPr>
+  </w:style>
+  <w:style w:type="character" w:styleId="ListLabel9">
+    <w:name w:val="ListLabel 9"/>
+    <w:qFormat/>
+    <w:rPr>
+      <w:rFonts w:cs="OpenSymbol"/>
+    </w:rPr>
+  </w:style>
+  <w:style w:type="character" w:styleId="ListLabel10">
+    <w:name w:val="ListLabel 10"/>
+    <w:qFormat/>
+    <w:rPr>
+      <w:rFonts w:cs="OpenSymbol"/>
+    </w:rPr>
+  </w:style>
+  <w:style w:type="character" w:styleId="ListLabel11">
+    <w:name w:val="ListLabel 11"/>
+    <w:qFormat/>
+    <w:rPr>
+      <w:rFonts w:cs="OpenSymbol"/>
+    </w:rPr>
+  </w:style>
+  <w:style w:type="character" w:styleId="ListLabel12">
+    <w:name w:val="ListLabel 12"/>
+    <w:qFormat/>
+    <w:rPr>
+      <w:rFonts w:cs="OpenSymbol"/>
+    </w:rPr>
+  </w:style>
+  <w:style w:type="character" w:styleId="ListLabel13">
+    <w:name w:val="ListLabel 13"/>
+    <w:qFormat/>
+    <w:rPr>
+      <w:rFonts w:cs="OpenSymbol"/>
+    </w:rPr>
+  </w:style>
+  <w:style w:type="character" w:styleId="ListLabel14">
+    <w:name w:val="ListLabel 14"/>
+    <w:qFormat/>
+    <w:rPr>
+      <w:rFonts w:cs="OpenSymbol"/>
+    </w:rPr>
+  </w:style>
+  <w:style w:type="character" w:styleId="ListLabel15">
+    <w:name w:val="ListLabel 15"/>
+    <w:qFormat/>
+    <w:rPr>
+      <w:rFonts w:cs="OpenSymbol"/>
+    </w:rPr>
+  </w:style>
+  <w:style w:type="character" w:styleId="ListLabel16">
+    <w:name w:val="ListLabel 16"/>
+    <w:qFormat/>
+    <w:rPr>
+      <w:rFonts w:cs="OpenSymbol"/>
+    </w:rPr>
+  </w:style>
+  <w:style w:type="character" w:styleId="ListLabel17">
+    <w:name w:val="ListLabel 17"/>
+    <w:qFormat/>
+    <w:rPr>
+      <w:rFonts w:cs="OpenSymbol"/>
+    </w:rPr>
+  </w:style>
+  <w:style w:type="character" w:styleId="ListLabel18">
+    <w:name w:val="ListLabel 18"/>
+    <w:qFormat/>
+    <w:rPr>
+      <w:rFonts w:cs="OpenSymbol"/>
+    </w:rPr>
+  </w:style>
+  <w:style w:type="character" w:styleId="ListLabel19">
+    <w:name w:val="ListLabel 19"/>
+    <w:qFormat/>
+    <w:rPr>
+      <w:rFonts w:cs="OpenSymbol"/>
+    </w:rPr>
+  </w:style>
+  <w:style w:type="character" w:styleId="ListLabel20">
+    <w:name w:val="ListLabel 20"/>
+    <w:qFormat/>
+    <w:rPr>
+      <w:rFonts w:cs="OpenSymbol"/>
+    </w:rPr>
+  </w:style>
+  <w:style w:type="character" w:styleId="ListLabel21">
+    <w:name w:val="ListLabel 21"/>
+    <w:qFormat/>
+    <w:rPr>
+      <w:rFonts w:cs="OpenSymbol"/>
+    </w:rPr>
+  </w:style>
+  <w:style w:type="character" w:styleId="ListLabel22">
+    <w:name w:val="ListLabel 22"/>
+    <w:qFormat/>
+    <w:rPr>
+      <w:rFonts w:cs="OpenSymbol"/>
+    </w:rPr>
+  </w:style>
+  <w:style w:type="character" w:styleId="ListLabel23">
+    <w:name w:val="ListLabel 23"/>
+    <w:qFormat/>
+    <w:rPr>
+      <w:rFonts w:cs="OpenSymbol"/>
+    </w:rPr>
+  </w:style>
+  <w:style w:type="character" w:styleId="ListLabel24">
+    <w:name w:val="ListLabel 24"/>
+    <w:qFormat/>
+    <w:rPr>
+      <w:rFonts w:cs="OpenSymbol"/>
+    </w:rPr>
+  </w:style>
+  <w:style w:type="character" w:styleId="ListLabel25">
+    <w:name w:val="ListLabel 25"/>
+    <w:qFormat/>
+    <w:rPr>
+      <w:rFonts w:cs="OpenSymbol"/>
+    </w:rPr>
+  </w:style>
+  <w:style w:type="character" w:styleId="ListLabel26">
+    <w:name w:val="ListLabel 26"/>
+    <w:qFormat/>
+    <w:rPr>
+      <w:rFonts w:cs="OpenSymbol"/>
+    </w:rPr>
+  </w:style>
+  <w:style w:type="character" w:styleId="ListLabel27">
+    <w:name w:val="ListLabel 27"/>
+    <w:qFormat/>
+    <w:rPr>
+      <w:rFonts w:cs="OpenSymbol"/>
+    </w:rPr>
+  </w:style>
+  <w:style w:type="character" w:styleId="ListLabel28">
+    <w:name w:val="ListLabel 28"/>
+    <w:qFormat/>
+    <w:rPr>
+      <w:rFonts w:cs="OpenSymbol"/>
+    </w:rPr>
+  </w:style>
+  <w:style w:type="character" w:styleId="ListLabel29">
+    <w:name w:val="ListLabel 29"/>
+    <w:qFormat/>
+    <w:rPr>
+      <w:rFonts w:cs="OpenSymbol"/>
+    </w:rPr>
+  </w:style>
+  <w:style w:type="character" w:styleId="ListLabel30">
+    <w:name w:val="ListLabel 30"/>
+    <w:qFormat/>
+    <w:rPr>
+      <w:rFonts w:cs="OpenSymbol"/>
+    </w:rPr>
+  </w:style>
+  <w:style w:type="character" w:styleId="ListLabel31">
+    <w:name w:val="ListLabel 31"/>
+    <w:qFormat/>
+    <w:rPr>
+      <w:rFonts w:cs="OpenSymbol"/>
+    </w:rPr>
+  </w:style>
+  <w:style w:type="character" w:styleId="ListLabel32">
+    <w:name w:val="ListLabel 32"/>
+    <w:qFormat/>
+    <w:rPr>
+      <w:rFonts w:cs="OpenSymbol"/>
+    </w:rPr>
+  </w:style>
+  <w:style w:type="character" w:styleId="ListLabel33">
+    <w:name w:val="ListLabel 33"/>
+    <w:qFormat/>
+    <w:rPr>
+      <w:rFonts w:cs="OpenSymbol"/>
+    </w:rPr>
+  </w:style>
+  <w:style w:type="character" w:styleId="ListLabel34">
+    <w:name w:val="ListLabel 34"/>
+    <w:qFormat/>
+    <w:rPr>
+      <w:rFonts w:cs="OpenSymbol"/>
+    </w:rPr>
+  </w:style>
+  <w:style w:type="character" w:styleId="ListLabel35">
+    <w:name w:val="ListLabel 35"/>
+    <w:qFormat/>
+    <w:rPr>
+      <w:rFonts w:cs="OpenSymbol"/>
+    </w:rPr>
+  </w:style>
+  <w:style w:type="character" w:styleId="ListLabel36">
+    <w:name w:val="ListLabel 36"/>
+    <w:qFormat/>
+    <w:rPr>
+      <w:rFonts w:cs="OpenSymbol"/>
+    </w:rPr>
+  </w:style>
   <w:style w:type="paragraph" w:styleId="Heading">
     <w:name w:val="Heading"/>
     <w:basedOn w:val="Normal"/>
     <w:next w:val="TextBody"/>
     <w:qFormat/>
     <w:pPr>
-      <w:keepNext/>
+      <w:keepNext w:val="true"/>
       <w:spacing w:before="240" w:after="120"/>
     </w:pPr>
     <w:rPr>
@@ -5869,9 +6091,10 @@
     <w:pPr/>
     <w:rPr/>
   </w:style>
-  <w:style w:type="paragraph" w:styleId="ContentsHeading">
+  <w:style w:type="paragraph" w:styleId="TOAHeading">
     <w:name w:val="TOA Heading"/>
     <w:basedOn w:val="Heading"/>
+    <w:qFormat/>
     <w:pPr/>
     <w:rPr/>
   </w:style>
@@ -6310,17 +6533,17 @@
         </c:ser>
         <c:gapWidth val="100"/>
         <c:overlap val="0"/>
-        <c:axId val="6416174"/>
-        <c:axId val="53871051"/>
+        <c:axId val="6925761"/>
+        <c:axId val="98156182"/>
       </c:barChart>
       <c:catAx>
-        <c:axId val="6416174"/>
+        <c:axId val="6925761"/>
         <c:scaling>
           <c:orientation val="minMax"/>
         </c:scaling>
         <c:delete val="0"/>
         <c:axPos val="b"/>
-        <c:numFmt formatCode="General" sourceLinked="0"/>
+        <c:numFmt formatCode="MM/DD/YYYY" sourceLinked="1"/>
         <c:majorTickMark val="out"/>
         <c:minorTickMark val="none"/>
         <c:tickLblPos val="nextTo"/>
@@ -6336,19 +6559,22 @@
           <a:p>
             <a:pPr>
               <a:defRPr b="0" sz="1000" spc="-1" strike="noStrike">
+                <a:solidFill>
+                  <a:srgbClr val="000000"/>
+                </a:solidFill>
                 <a:latin typeface="Arial"/>
               </a:defRPr>
             </a:pPr>
           </a:p>
         </c:txPr>
-        <c:crossAx val="53871051"/>
+        <c:crossAx val="98156182"/>
         <c:crosses val="autoZero"/>
         <c:auto val="1"/>
         <c:lblAlgn val="ctr"/>
         <c:lblOffset val="100"/>
       </c:catAx>
       <c:valAx>
-        <c:axId val="53871051"/>
+        <c:axId val="98156182"/>
         <c:scaling>
           <c:orientation val="minMax"/>
         </c:scaling>
@@ -6371,11 +6597,17 @@
               <a:p>
                 <a:pPr>
                   <a:defRPr b="0" sz="900" spc="-1" strike="noStrike">
+                    <a:solidFill>
+                      <a:srgbClr val="000000"/>
+                    </a:solidFill>
                     <a:latin typeface="Arial"/>
                   </a:defRPr>
                 </a:pPr>
                 <a:r>
                   <a:rPr b="0" sz="900" spc="-1" strike="noStrike">
+                    <a:solidFill>
+                      <a:srgbClr val="000000"/>
+                    </a:solidFill>
                     <a:latin typeface="Arial"/>
                   </a:rPr>
                   <a:t>Mean Absolute Error</a:t>
@@ -6401,12 +6633,15 @@
           <a:p>
             <a:pPr>
               <a:defRPr b="0" sz="1000" spc="-1" strike="noStrike">
+                <a:solidFill>
+                  <a:srgbClr val="000000"/>
+                </a:solidFill>
                 <a:latin typeface="Arial"/>
               </a:defRPr>
             </a:pPr>
           </a:p>
         </c:txPr>
-        <c:crossAx val="6416174"/>
+        <c:crossAx val="6925761"/>
         <c:crosses val="autoZero"/>
       </c:valAx>
       <c:spPr>

</xml_diff>